<commit_message>
Spezifikation weiter ausgeschrieben und Use-Cases hinzugefügt
</commit_message>
<xml_diff>
--- a/doc/Spezifikation.docx
+++ b/doc/Spezifikation.docx
@@ -4,18 +4,16 @@
   <w:body>
     <w:sdt>
       <w:sdtPr>
+        <w:rPr>
+          <w:rFonts w:ascii="Arial" w:eastAsiaTheme="minorHAnsi" w:hAnsi="Arial"/>
+          <w:lang w:eastAsia="en-US"/>
+        </w:rPr>
         <w:id w:val="-146663426"/>
         <w:docPartObj>
           <w:docPartGallery w:val="Cover Pages"/>
           <w:docPartUnique/>
         </w:docPartObj>
       </w:sdtPr>
-      <w:sdtEndPr>
-        <w:rPr>
-          <w:rFonts w:ascii="Arial" w:eastAsiaTheme="minorHAnsi" w:hAnsi="Arial"/>
-          <w:lang w:eastAsia="en-US"/>
-        </w:rPr>
-      </w:sdtEndPr>
       <w:sdtContent>
         <w:p>
           <w:pPr>
@@ -28,7 +26,7 @@
             <mc:AlternateContent>
               <mc:Choice Requires="wpg">
                 <w:drawing>
-                  <wp:anchor distT="0" distB="0" distL="114300" distR="114300" simplePos="0" relativeHeight="251659264" behindDoc="1" locked="0" layoutInCell="1" allowOverlap="1">
+                  <wp:anchor distT="0" distB="0" distL="114300" distR="114300" simplePos="0" relativeHeight="251655680" behindDoc="1" locked="0" layoutInCell="1" allowOverlap="1">
                     <wp:simplePos x="0" y="0"/>
                     <mc:AlternateContent>
                       <mc:Choice Requires="wp14">
@@ -3433,7 +3431,7 @@
               </mc:Choice>
               <mc:Fallback>
                 <w:pict>
-                  <v:group id="Gruppe 2" o:spid="_x0000_s1026" style="position:absolute;margin-left:0;margin-top:0;width:172.8pt;height:718.55pt;z-index:-251657216;mso-width-percent:330;mso-height-percent:950;mso-left-percent:40;mso-position-horizontal-relative:page;mso-position-vertical:center;mso-position-vertical-relative:page;mso-width-percent:330;mso-height-percent:950;mso-left-percent:40" coordsize="21945,91257" o:gfxdata="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">
+                  <v:group id="Gruppe 2" o:spid="_x0000_s1026" style="position:absolute;margin-left:0;margin-top:0;width:172.8pt;height:718.55pt;z-index:-251660800;mso-width-percent:330;mso-height-percent:950;mso-left-percent:40;mso-position-horizontal-relative:page;mso-position-vertical:center;mso-position-vertical-relative:page;mso-width-percent:330;mso-height-percent:950;mso-left-percent:40" coordsize="21945,91257" o:gfxdata="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">
                     <v:rect id="Rechteck 3" o:spid="_x0000_s1027" style="position:absolute;width:1945;height:91257;visibility:visible;mso-wrap-style:square;v-text-anchor:middle" o:gfxdata="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" fillcolor="#44546a [3215]" stroked="f" strokeweight="1pt"/>
                     <v:shapetype id="_x0000_t15" coordsize="21600,21600" o:spt="15" adj="16200" path="m@0,l,,,21600@0,21600,21600,10800xe">
                       <v:stroke joinstyle="miter"/>
@@ -3605,7 +3603,7 @@
             <mc:AlternateContent>
               <mc:Choice Requires="wps">
                 <w:drawing>
-                  <wp:anchor distT="0" distB="0" distL="114300" distR="114300" simplePos="0" relativeHeight="251661312" behindDoc="0" locked="0" layoutInCell="1" allowOverlap="1">
+                  <wp:anchor distT="0" distB="0" distL="114300" distR="114300" simplePos="0" relativeHeight="251657728" behindDoc="0" locked="0" layoutInCell="1" allowOverlap="1">
                     <wp:simplePos x="0" y="0"/>
                     <mc:AlternateContent>
                       <mc:Choice Requires="wp14">
@@ -3784,7 +3782,7 @@
                     <v:stroke joinstyle="miter"/>
                     <v:path gradientshapeok="t" o:connecttype="rect"/>
                   </v:shapetype>
-                  <v:shape id="Textfeld 32" o:spid="_x0000_s1055" type="#_x0000_t202" style="position:absolute;margin-left:0;margin-top:0;width:4in;height:28.8pt;z-index:251661312;visibility:visible;mso-wrap-style:square;mso-width-percent:450;mso-height-percent:0;mso-left-percent:420;mso-top-percent:880;mso-wrap-distance-left:9pt;mso-wrap-distance-top:0;mso-wrap-distance-right:9pt;mso-wrap-distance-bottom:0;mso-position-horizontal-relative:page;mso-position-vertical-relative:page;mso-width-percent:450;mso-height-percent:0;mso-left-percent:420;mso-top-percent:880;mso-width-relative:page;mso-height-relative:margin;v-text-anchor:bottom" o:gfxdata="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" filled="f" stroked="f" strokeweight=".5pt">
+                  <v:shape id="Textfeld 32" o:spid="_x0000_s1055" type="#_x0000_t202" style="position:absolute;margin-left:0;margin-top:0;width:4in;height:28.8pt;z-index:251657728;visibility:visible;mso-wrap-style:square;mso-width-percent:450;mso-height-percent:0;mso-left-percent:420;mso-top-percent:880;mso-wrap-distance-left:9pt;mso-wrap-distance-top:0;mso-wrap-distance-right:9pt;mso-wrap-distance-bottom:0;mso-position-horizontal-relative:page;mso-position-vertical-relative:page;mso-width-percent:450;mso-height-percent:0;mso-left-percent:420;mso-top-percent:880;mso-width-relative:page;mso-height-relative:margin;v-text-anchor:bottom" o:gfxdata="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" filled="f" stroked="f" strokeweight=".5pt">
                     <v:textbox style="mso-fit-shape-to-text:t" inset="0,0,0,0">
                       <w:txbxContent>
                         <w:p>
@@ -3890,7 +3888,7 @@
             <mc:AlternateContent>
               <mc:Choice Requires="wps">
                 <w:drawing>
-                  <wp:anchor distT="0" distB="0" distL="114300" distR="114300" simplePos="0" relativeHeight="251660288" behindDoc="0" locked="0" layoutInCell="1" allowOverlap="1">
+                  <wp:anchor distT="0" distB="0" distL="114300" distR="114300" simplePos="0" relativeHeight="251656704" behindDoc="0" locked="0" layoutInCell="1" allowOverlap="1">
                     <wp:simplePos x="0" y="0"/>
                     <mc:AlternateContent>
                       <mc:Choice Requires="wp14">
@@ -4049,7 +4047,7 @@
               </mc:Choice>
               <mc:Fallback>
                 <w:pict>
-                  <v:shape id="Textfeld 1" o:spid="_x0000_s1056" type="#_x0000_t202" style="position:absolute;margin-left:0;margin-top:0;width:4in;height:84.25pt;z-index:251660288;visibility:visible;mso-wrap-style:square;mso-width-percent:450;mso-height-percent:0;mso-left-percent:420;mso-top-percent:175;mso-wrap-distance-left:9pt;mso-wrap-distance-top:0;mso-wrap-distance-right:9pt;mso-wrap-distance-bottom:0;mso-position-horizontal-relative:page;mso-position-vertical-relative:page;mso-width-percent:450;mso-height-percent:0;mso-left-percent:420;mso-top-percent:175;mso-width-relative:page;mso-height-relative:margin;v-text-anchor:top" o:gfxdata="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" filled="f" stroked="f" strokeweight=".5pt">
+                  <v:shape id="Textfeld 1" o:spid="_x0000_s1056" type="#_x0000_t202" style="position:absolute;margin-left:0;margin-top:0;width:4in;height:84.25pt;z-index:251656704;visibility:visible;mso-wrap-style:square;mso-width-percent:450;mso-height-percent:0;mso-left-percent:420;mso-top-percent:175;mso-wrap-distance-left:9pt;mso-wrap-distance-top:0;mso-wrap-distance-right:9pt;mso-wrap-distance-bottom:0;mso-position-horizontal-relative:page;mso-position-vertical-relative:page;mso-width-percent:450;mso-height-percent:0;mso-left-percent:420;mso-top-percent:175;mso-width-relative:page;mso-height-relative:margin;v-text-anchor:top" o:gfxdata="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" filled="f" stroked="f" strokeweight=".5pt">
                     <v:textbox style="mso-fit-shape-to-text:t" inset="0,0,0,0">
                       <w:txbxContent>
                         <w:p>
@@ -4149,22 +4147,1447 @@
         </w:p>
       </w:sdtContent>
     </w:sdt>
+    <w:sdt>
+      <w:sdtPr>
+        <w:rPr>
+          <w:rFonts w:ascii="Arial" w:eastAsiaTheme="minorHAnsi" w:hAnsi="Arial" w:cstheme="minorBidi"/>
+          <w:color w:val="auto"/>
+          <w:sz w:val="22"/>
+          <w:szCs w:val="22"/>
+          <w:lang w:val="de-DE" w:eastAsia="en-US"/>
+        </w:rPr>
+        <w:id w:val="-1805075635"/>
+        <w:docPartObj>
+          <w:docPartGallery w:val="Table of Contents"/>
+          <w:docPartUnique/>
+        </w:docPartObj>
+      </w:sdtPr>
+      <w:sdtEndPr>
+        <w:rPr>
+          <w:b/>
+          <w:bCs/>
+        </w:rPr>
+      </w:sdtEndPr>
+      <w:sdtContent>
+        <w:p>
+          <w:pPr>
+            <w:pStyle w:val="Inhaltsverzeichnisberschrift"/>
+          </w:pPr>
+          <w:r>
+            <w:rPr>
+              <w:lang w:val="de-DE"/>
+            </w:rPr>
+            <w:t>Inhalt</w:t>
+          </w:r>
+        </w:p>
+        <w:p>
+          <w:pPr>
+            <w:pStyle w:val="Verzeichnis1"/>
+            <w:tabs>
+              <w:tab w:val="right" w:leader="dot" w:pos="9062"/>
+            </w:tabs>
+            <w:rPr>
+              <w:rFonts w:asciiTheme="minorHAnsi" w:eastAsiaTheme="minorEastAsia" w:hAnsiTheme="minorHAnsi"/>
+              <w:noProof/>
+              <w:lang w:eastAsia="de-CH"/>
+            </w:rPr>
+          </w:pPr>
+          <w:r>
+            <w:fldChar w:fldCharType="begin"/>
+          </w:r>
+          <w:r>
+            <w:instrText xml:space="preserve"> TOC \o "1-3" \h \z \u </w:instrText>
+          </w:r>
+          <w:r>
+            <w:fldChar w:fldCharType="separate"/>
+          </w:r>
+          <w:hyperlink w:anchor="_Toc507068527" w:history="1">
+            <w:r>
+              <w:rPr>
+                <w:rStyle w:val="Hyperlink"/>
+                <w:noProof/>
+              </w:rPr>
+              <w:t>1.</w:t>
+            </w:r>
+            <w:r>
+              <w:rPr>
+                <w:noProof/>
+                <w:webHidden/>
+              </w:rPr>
+              <w:tab/>
+            </w:r>
+            <w:r>
+              <w:rPr>
+                <w:noProof/>
+                <w:webHidden/>
+              </w:rPr>
+              <w:fldChar w:fldCharType="begin"/>
+            </w:r>
+            <w:r>
+              <w:rPr>
+                <w:noProof/>
+                <w:webHidden/>
+              </w:rPr>
+              <w:instrText xml:space="preserve"> PAGEREF _Toc507068527 \h </w:instrText>
+            </w:r>
+            <w:r>
+              <w:rPr>
+                <w:noProof/>
+                <w:webHidden/>
+              </w:rPr>
+            </w:r>
+            <w:r>
+              <w:rPr>
+                <w:noProof/>
+                <w:webHidden/>
+              </w:rPr>
+              <w:fldChar w:fldCharType="separate"/>
+            </w:r>
+            <w:r>
+              <w:rPr>
+                <w:noProof/>
+                <w:webHidden/>
+              </w:rPr>
+              <w:t>1</w:t>
+            </w:r>
+            <w:r>
+              <w:rPr>
+                <w:noProof/>
+                <w:webHidden/>
+              </w:rPr>
+              <w:fldChar w:fldCharType="end"/>
+            </w:r>
+          </w:hyperlink>
+        </w:p>
+        <w:p>
+          <w:pPr>
+            <w:pStyle w:val="Verzeichnis1"/>
+            <w:tabs>
+              <w:tab w:val="left" w:pos="440"/>
+              <w:tab w:val="right" w:leader="dot" w:pos="9062"/>
+            </w:tabs>
+            <w:rPr>
+              <w:rFonts w:asciiTheme="minorHAnsi" w:eastAsiaTheme="minorEastAsia" w:hAnsiTheme="minorHAnsi"/>
+              <w:noProof/>
+              <w:lang w:eastAsia="de-CH"/>
+            </w:rPr>
+          </w:pPr>
+          <w:hyperlink w:anchor="_Toc507068528" w:history="1">
+            <w:r>
+              <w:rPr>
+                <w:rStyle w:val="Hyperlink"/>
+                <w:noProof/>
+              </w:rPr>
+              <w:t>2.</w:t>
+            </w:r>
+            <w:r>
+              <w:rPr>
+                <w:rFonts w:asciiTheme="minorHAnsi" w:eastAsiaTheme="minorEastAsia" w:hAnsiTheme="minorHAnsi"/>
+                <w:noProof/>
+                <w:lang w:eastAsia="de-CH"/>
+              </w:rPr>
+              <w:tab/>
+            </w:r>
+            <w:r>
+              <w:rPr>
+                <w:rStyle w:val="Hyperlink"/>
+                <w:noProof/>
+              </w:rPr>
+              <w:t>Einleitung</w:t>
+            </w:r>
+            <w:r>
+              <w:rPr>
+                <w:noProof/>
+                <w:webHidden/>
+              </w:rPr>
+              <w:tab/>
+            </w:r>
+            <w:r>
+              <w:rPr>
+                <w:noProof/>
+                <w:webHidden/>
+              </w:rPr>
+              <w:fldChar w:fldCharType="begin"/>
+            </w:r>
+            <w:r>
+              <w:rPr>
+                <w:noProof/>
+                <w:webHidden/>
+              </w:rPr>
+              <w:instrText xml:space="preserve"> PAGEREF _Toc507068528 \h </w:instrText>
+            </w:r>
+            <w:r>
+              <w:rPr>
+                <w:noProof/>
+                <w:webHidden/>
+              </w:rPr>
+            </w:r>
+            <w:r>
+              <w:rPr>
+                <w:noProof/>
+                <w:webHidden/>
+              </w:rPr>
+              <w:fldChar w:fldCharType="separate"/>
+            </w:r>
+            <w:r>
+              <w:rPr>
+                <w:noProof/>
+                <w:webHidden/>
+              </w:rPr>
+              <w:t>1</w:t>
+            </w:r>
+            <w:r>
+              <w:rPr>
+                <w:noProof/>
+                <w:webHidden/>
+              </w:rPr>
+              <w:fldChar w:fldCharType="end"/>
+            </w:r>
+          </w:hyperlink>
+        </w:p>
+        <w:p>
+          <w:pPr>
+            <w:pStyle w:val="Verzeichnis1"/>
+            <w:tabs>
+              <w:tab w:val="left" w:pos="660"/>
+              <w:tab w:val="right" w:leader="dot" w:pos="9062"/>
+            </w:tabs>
+            <w:rPr>
+              <w:rFonts w:asciiTheme="minorHAnsi" w:eastAsiaTheme="minorEastAsia" w:hAnsiTheme="minorHAnsi"/>
+              <w:noProof/>
+              <w:lang w:eastAsia="de-CH"/>
+            </w:rPr>
+          </w:pPr>
+          <w:hyperlink w:anchor="_Toc507068529" w:history="1">
+            <w:r>
+              <w:rPr>
+                <w:rStyle w:val="Hyperlink"/>
+                <w:noProof/>
+              </w:rPr>
+              <w:t>2.1.</w:t>
+            </w:r>
+            <w:r>
+              <w:rPr>
+                <w:rFonts w:asciiTheme="minorHAnsi" w:eastAsiaTheme="minorEastAsia" w:hAnsiTheme="minorHAnsi"/>
+                <w:noProof/>
+                <w:lang w:eastAsia="de-CH"/>
+              </w:rPr>
+              <w:tab/>
+            </w:r>
+            <w:r>
+              <w:rPr>
+                <w:rStyle w:val="Hyperlink"/>
+                <w:noProof/>
+              </w:rPr>
+              <w:t>Zielsetzung</w:t>
+            </w:r>
+            <w:r>
+              <w:rPr>
+                <w:noProof/>
+                <w:webHidden/>
+              </w:rPr>
+              <w:tab/>
+            </w:r>
+            <w:r>
+              <w:rPr>
+                <w:noProof/>
+                <w:webHidden/>
+              </w:rPr>
+              <w:fldChar w:fldCharType="begin"/>
+            </w:r>
+            <w:r>
+              <w:rPr>
+                <w:noProof/>
+                <w:webHidden/>
+              </w:rPr>
+              <w:instrText xml:space="preserve"> PAGEREF _Toc507068529 \h </w:instrText>
+            </w:r>
+            <w:r>
+              <w:rPr>
+                <w:noProof/>
+                <w:webHidden/>
+              </w:rPr>
+            </w:r>
+            <w:r>
+              <w:rPr>
+                <w:noProof/>
+                <w:webHidden/>
+              </w:rPr>
+              <w:fldChar w:fldCharType="separate"/>
+            </w:r>
+            <w:r>
+              <w:rPr>
+                <w:noProof/>
+                <w:webHidden/>
+              </w:rPr>
+              <w:t>1</w:t>
+            </w:r>
+            <w:r>
+              <w:rPr>
+                <w:noProof/>
+                <w:webHidden/>
+              </w:rPr>
+              <w:fldChar w:fldCharType="end"/>
+            </w:r>
+          </w:hyperlink>
+        </w:p>
+        <w:p>
+          <w:pPr>
+            <w:pStyle w:val="Verzeichnis1"/>
+            <w:tabs>
+              <w:tab w:val="left" w:pos="660"/>
+              <w:tab w:val="right" w:leader="dot" w:pos="9062"/>
+            </w:tabs>
+            <w:rPr>
+              <w:rFonts w:asciiTheme="minorHAnsi" w:eastAsiaTheme="minorEastAsia" w:hAnsiTheme="minorHAnsi"/>
+              <w:noProof/>
+              <w:lang w:eastAsia="de-CH"/>
+            </w:rPr>
+          </w:pPr>
+          <w:hyperlink w:anchor="_Toc507068530" w:history="1">
+            <w:r>
+              <w:rPr>
+                <w:rStyle w:val="Hyperlink"/>
+                <w:noProof/>
+              </w:rPr>
+              <w:t>2.2.</w:t>
+            </w:r>
+            <w:r>
+              <w:rPr>
+                <w:rFonts w:asciiTheme="minorHAnsi" w:eastAsiaTheme="minorEastAsia" w:hAnsiTheme="minorHAnsi"/>
+                <w:noProof/>
+                <w:lang w:eastAsia="de-CH"/>
+              </w:rPr>
+              <w:tab/>
+            </w:r>
+            <w:r>
+              <w:rPr>
+                <w:rStyle w:val="Hyperlink"/>
+                <w:noProof/>
+              </w:rPr>
+              <w:t>Geltungsbereich</w:t>
+            </w:r>
+            <w:r>
+              <w:rPr>
+                <w:noProof/>
+                <w:webHidden/>
+              </w:rPr>
+              <w:tab/>
+            </w:r>
+            <w:r>
+              <w:rPr>
+                <w:noProof/>
+                <w:webHidden/>
+              </w:rPr>
+              <w:fldChar w:fldCharType="begin"/>
+            </w:r>
+            <w:r>
+              <w:rPr>
+                <w:noProof/>
+                <w:webHidden/>
+              </w:rPr>
+              <w:instrText xml:space="preserve"> PAGEREF _Toc507068530 \h </w:instrText>
+            </w:r>
+            <w:r>
+              <w:rPr>
+                <w:noProof/>
+                <w:webHidden/>
+              </w:rPr>
+            </w:r>
+            <w:r>
+              <w:rPr>
+                <w:noProof/>
+                <w:webHidden/>
+              </w:rPr>
+              <w:fldChar w:fldCharType="separate"/>
+            </w:r>
+            <w:r>
+              <w:rPr>
+                <w:noProof/>
+                <w:webHidden/>
+              </w:rPr>
+              <w:t>1</w:t>
+            </w:r>
+            <w:r>
+              <w:rPr>
+                <w:noProof/>
+                <w:webHidden/>
+              </w:rPr>
+              <w:fldChar w:fldCharType="end"/>
+            </w:r>
+          </w:hyperlink>
+        </w:p>
+        <w:p>
+          <w:pPr>
+            <w:pStyle w:val="Verzeichnis1"/>
+            <w:tabs>
+              <w:tab w:val="left" w:pos="660"/>
+              <w:tab w:val="right" w:leader="dot" w:pos="9062"/>
+            </w:tabs>
+            <w:rPr>
+              <w:rFonts w:asciiTheme="minorHAnsi" w:eastAsiaTheme="minorEastAsia" w:hAnsiTheme="minorHAnsi"/>
+              <w:noProof/>
+              <w:lang w:eastAsia="de-CH"/>
+            </w:rPr>
+          </w:pPr>
+          <w:hyperlink w:anchor="_Toc507068531" w:history="1">
+            <w:r>
+              <w:rPr>
+                <w:rStyle w:val="Hyperlink"/>
+                <w:noProof/>
+              </w:rPr>
+              <w:t>2.3.</w:t>
+            </w:r>
+            <w:r>
+              <w:rPr>
+                <w:rFonts w:asciiTheme="minorHAnsi" w:eastAsiaTheme="minorEastAsia" w:hAnsiTheme="minorHAnsi"/>
+                <w:noProof/>
+                <w:lang w:eastAsia="de-CH"/>
+              </w:rPr>
+              <w:tab/>
+            </w:r>
+            <w:r>
+              <w:rPr>
+                <w:rStyle w:val="Hyperlink"/>
+                <w:noProof/>
+              </w:rPr>
+              <w:t>Definition und Begriffe</w:t>
+            </w:r>
+            <w:r>
+              <w:rPr>
+                <w:noProof/>
+                <w:webHidden/>
+              </w:rPr>
+              <w:tab/>
+            </w:r>
+            <w:r>
+              <w:rPr>
+                <w:noProof/>
+                <w:webHidden/>
+              </w:rPr>
+              <w:fldChar w:fldCharType="begin"/>
+            </w:r>
+            <w:r>
+              <w:rPr>
+                <w:noProof/>
+                <w:webHidden/>
+              </w:rPr>
+              <w:instrText xml:space="preserve"> PAGEREF _Toc507068531 \h </w:instrText>
+            </w:r>
+            <w:r>
+              <w:rPr>
+                <w:noProof/>
+                <w:webHidden/>
+              </w:rPr>
+            </w:r>
+            <w:r>
+              <w:rPr>
+                <w:noProof/>
+                <w:webHidden/>
+              </w:rPr>
+              <w:fldChar w:fldCharType="separate"/>
+            </w:r>
+            <w:r>
+              <w:rPr>
+                <w:noProof/>
+                <w:webHidden/>
+              </w:rPr>
+              <w:t>1</w:t>
+            </w:r>
+            <w:r>
+              <w:rPr>
+                <w:noProof/>
+                <w:webHidden/>
+              </w:rPr>
+              <w:fldChar w:fldCharType="end"/>
+            </w:r>
+          </w:hyperlink>
+        </w:p>
+        <w:p>
+          <w:pPr>
+            <w:pStyle w:val="Verzeichnis1"/>
+            <w:tabs>
+              <w:tab w:val="left" w:pos="660"/>
+              <w:tab w:val="right" w:leader="dot" w:pos="9062"/>
+            </w:tabs>
+            <w:rPr>
+              <w:rFonts w:asciiTheme="minorHAnsi" w:eastAsiaTheme="minorEastAsia" w:hAnsiTheme="minorHAnsi"/>
+              <w:noProof/>
+              <w:lang w:eastAsia="de-CH"/>
+            </w:rPr>
+          </w:pPr>
+          <w:hyperlink w:anchor="_Toc507068532" w:history="1">
+            <w:r>
+              <w:rPr>
+                <w:rStyle w:val="Hyperlink"/>
+                <w:noProof/>
+              </w:rPr>
+              <w:t>2.4.</w:t>
+            </w:r>
+            <w:r>
+              <w:rPr>
+                <w:rFonts w:asciiTheme="minorHAnsi" w:eastAsiaTheme="minorEastAsia" w:hAnsiTheme="minorHAnsi"/>
+                <w:noProof/>
+                <w:lang w:eastAsia="de-CH"/>
+              </w:rPr>
+              <w:tab/>
+            </w:r>
+            <w:r>
+              <w:rPr>
+                <w:rStyle w:val="Hyperlink"/>
+                <w:noProof/>
+              </w:rPr>
+              <w:t>Referenzen</w:t>
+            </w:r>
+            <w:r>
+              <w:rPr>
+                <w:noProof/>
+                <w:webHidden/>
+              </w:rPr>
+              <w:tab/>
+            </w:r>
+            <w:r>
+              <w:rPr>
+                <w:noProof/>
+                <w:webHidden/>
+              </w:rPr>
+              <w:fldChar w:fldCharType="begin"/>
+            </w:r>
+            <w:r>
+              <w:rPr>
+                <w:noProof/>
+                <w:webHidden/>
+              </w:rPr>
+              <w:instrText xml:space="preserve"> PAGEREF _Toc507068532 \h </w:instrText>
+            </w:r>
+            <w:r>
+              <w:rPr>
+                <w:noProof/>
+                <w:webHidden/>
+              </w:rPr>
+            </w:r>
+            <w:r>
+              <w:rPr>
+                <w:noProof/>
+                <w:webHidden/>
+              </w:rPr>
+              <w:fldChar w:fldCharType="separate"/>
+            </w:r>
+            <w:r>
+              <w:rPr>
+                <w:noProof/>
+                <w:webHidden/>
+              </w:rPr>
+              <w:t>1</w:t>
+            </w:r>
+            <w:r>
+              <w:rPr>
+                <w:noProof/>
+                <w:webHidden/>
+              </w:rPr>
+              <w:fldChar w:fldCharType="end"/>
+            </w:r>
+          </w:hyperlink>
+        </w:p>
+        <w:p>
+          <w:pPr>
+            <w:pStyle w:val="Verzeichnis1"/>
+            <w:tabs>
+              <w:tab w:val="left" w:pos="660"/>
+              <w:tab w:val="right" w:leader="dot" w:pos="9062"/>
+            </w:tabs>
+            <w:rPr>
+              <w:rFonts w:asciiTheme="minorHAnsi" w:eastAsiaTheme="minorEastAsia" w:hAnsiTheme="minorHAnsi"/>
+              <w:noProof/>
+              <w:lang w:eastAsia="de-CH"/>
+            </w:rPr>
+          </w:pPr>
+          <w:hyperlink w:anchor="_Toc507068533" w:history="1">
+            <w:r>
+              <w:rPr>
+                <w:rStyle w:val="Hyperlink"/>
+                <w:noProof/>
+              </w:rPr>
+              <w:t>2.5.</w:t>
+            </w:r>
+            <w:r>
+              <w:rPr>
+                <w:rFonts w:asciiTheme="minorHAnsi" w:eastAsiaTheme="minorEastAsia" w:hAnsiTheme="minorHAnsi"/>
+                <w:noProof/>
+                <w:lang w:eastAsia="de-CH"/>
+              </w:rPr>
+              <w:tab/>
+            </w:r>
+            <w:r>
+              <w:rPr>
+                <w:rStyle w:val="Hyperlink"/>
+                <w:noProof/>
+              </w:rPr>
+              <w:t>Überblick</w:t>
+            </w:r>
+            <w:r>
+              <w:rPr>
+                <w:noProof/>
+                <w:webHidden/>
+              </w:rPr>
+              <w:tab/>
+            </w:r>
+            <w:r>
+              <w:rPr>
+                <w:noProof/>
+                <w:webHidden/>
+              </w:rPr>
+              <w:fldChar w:fldCharType="begin"/>
+            </w:r>
+            <w:r>
+              <w:rPr>
+                <w:noProof/>
+                <w:webHidden/>
+              </w:rPr>
+              <w:instrText xml:space="preserve"> PAGEREF _Toc507068533 \h </w:instrText>
+            </w:r>
+            <w:r>
+              <w:rPr>
+                <w:noProof/>
+                <w:webHidden/>
+              </w:rPr>
+            </w:r>
+            <w:r>
+              <w:rPr>
+                <w:noProof/>
+                <w:webHidden/>
+              </w:rPr>
+              <w:fldChar w:fldCharType="separate"/>
+            </w:r>
+            <w:r>
+              <w:rPr>
+                <w:noProof/>
+                <w:webHidden/>
+              </w:rPr>
+              <w:t>1</w:t>
+            </w:r>
+            <w:r>
+              <w:rPr>
+                <w:noProof/>
+                <w:webHidden/>
+              </w:rPr>
+              <w:fldChar w:fldCharType="end"/>
+            </w:r>
+          </w:hyperlink>
+        </w:p>
+        <w:p>
+          <w:pPr>
+            <w:pStyle w:val="Verzeichnis1"/>
+            <w:tabs>
+              <w:tab w:val="left" w:pos="440"/>
+              <w:tab w:val="right" w:leader="dot" w:pos="9062"/>
+            </w:tabs>
+            <w:rPr>
+              <w:rFonts w:asciiTheme="minorHAnsi" w:eastAsiaTheme="minorEastAsia" w:hAnsiTheme="minorHAnsi"/>
+              <w:noProof/>
+              <w:lang w:eastAsia="de-CH"/>
+            </w:rPr>
+          </w:pPr>
+          <w:hyperlink w:anchor="_Toc507068534" w:history="1">
+            <w:r>
+              <w:rPr>
+                <w:rStyle w:val="Hyperlink"/>
+                <w:noProof/>
+              </w:rPr>
+              <w:t>3.</w:t>
+            </w:r>
+            <w:r>
+              <w:rPr>
+                <w:rFonts w:asciiTheme="minorHAnsi" w:eastAsiaTheme="minorEastAsia" w:hAnsiTheme="minorHAnsi"/>
+                <w:noProof/>
+                <w:lang w:eastAsia="de-CH"/>
+              </w:rPr>
+              <w:tab/>
+            </w:r>
+            <w:r>
+              <w:rPr>
+                <w:rStyle w:val="Hyperlink"/>
+                <w:noProof/>
+              </w:rPr>
+              <w:t>Allgemeine Beschreibung</w:t>
+            </w:r>
+            <w:r>
+              <w:rPr>
+                <w:noProof/>
+                <w:webHidden/>
+              </w:rPr>
+              <w:tab/>
+            </w:r>
+            <w:r>
+              <w:rPr>
+                <w:noProof/>
+                <w:webHidden/>
+              </w:rPr>
+              <w:fldChar w:fldCharType="begin"/>
+            </w:r>
+            <w:r>
+              <w:rPr>
+                <w:noProof/>
+                <w:webHidden/>
+              </w:rPr>
+              <w:instrText xml:space="preserve"> PAGEREF _Toc507068534 \h </w:instrText>
+            </w:r>
+            <w:r>
+              <w:rPr>
+                <w:noProof/>
+                <w:webHidden/>
+              </w:rPr>
+            </w:r>
+            <w:r>
+              <w:rPr>
+                <w:noProof/>
+                <w:webHidden/>
+              </w:rPr>
+              <w:fldChar w:fldCharType="separate"/>
+            </w:r>
+            <w:r>
+              <w:rPr>
+                <w:noProof/>
+                <w:webHidden/>
+              </w:rPr>
+              <w:t>1</w:t>
+            </w:r>
+            <w:r>
+              <w:rPr>
+                <w:noProof/>
+                <w:webHidden/>
+              </w:rPr>
+              <w:fldChar w:fldCharType="end"/>
+            </w:r>
+          </w:hyperlink>
+        </w:p>
+        <w:p>
+          <w:pPr>
+            <w:pStyle w:val="Verzeichnis1"/>
+            <w:tabs>
+              <w:tab w:val="left" w:pos="660"/>
+              <w:tab w:val="right" w:leader="dot" w:pos="9062"/>
+            </w:tabs>
+            <w:rPr>
+              <w:rFonts w:asciiTheme="minorHAnsi" w:eastAsiaTheme="minorEastAsia" w:hAnsiTheme="minorHAnsi"/>
+              <w:noProof/>
+              <w:lang w:eastAsia="de-CH"/>
+            </w:rPr>
+          </w:pPr>
+          <w:hyperlink w:anchor="_Toc507068535" w:history="1">
+            <w:r>
+              <w:rPr>
+                <w:rStyle w:val="Hyperlink"/>
+                <w:noProof/>
+              </w:rPr>
+              <w:t>3.1.</w:t>
+            </w:r>
+            <w:r>
+              <w:rPr>
+                <w:rFonts w:asciiTheme="minorHAnsi" w:eastAsiaTheme="minorEastAsia" w:hAnsiTheme="minorHAnsi"/>
+                <w:noProof/>
+                <w:lang w:eastAsia="de-CH"/>
+              </w:rPr>
+              <w:tab/>
+            </w:r>
+            <w:r>
+              <w:rPr>
+                <w:rStyle w:val="Hyperlink"/>
+                <w:noProof/>
+              </w:rPr>
+              <w:t>Produktumfeld</w:t>
+            </w:r>
+            <w:r>
+              <w:rPr>
+                <w:noProof/>
+                <w:webHidden/>
+              </w:rPr>
+              <w:tab/>
+            </w:r>
+            <w:r>
+              <w:rPr>
+                <w:noProof/>
+                <w:webHidden/>
+              </w:rPr>
+              <w:fldChar w:fldCharType="begin"/>
+            </w:r>
+            <w:r>
+              <w:rPr>
+                <w:noProof/>
+                <w:webHidden/>
+              </w:rPr>
+              <w:instrText xml:space="preserve"> PAGEREF _Toc507068535 \h </w:instrText>
+            </w:r>
+            <w:r>
+              <w:rPr>
+                <w:noProof/>
+                <w:webHidden/>
+              </w:rPr>
+            </w:r>
+            <w:r>
+              <w:rPr>
+                <w:noProof/>
+                <w:webHidden/>
+              </w:rPr>
+              <w:fldChar w:fldCharType="separate"/>
+            </w:r>
+            <w:r>
+              <w:rPr>
+                <w:noProof/>
+                <w:webHidden/>
+              </w:rPr>
+              <w:t>1</w:t>
+            </w:r>
+            <w:r>
+              <w:rPr>
+                <w:noProof/>
+                <w:webHidden/>
+              </w:rPr>
+              <w:fldChar w:fldCharType="end"/>
+            </w:r>
+          </w:hyperlink>
+        </w:p>
+        <w:p>
+          <w:pPr>
+            <w:pStyle w:val="Verzeichnis1"/>
+            <w:tabs>
+              <w:tab w:val="left" w:pos="660"/>
+              <w:tab w:val="right" w:leader="dot" w:pos="9062"/>
+            </w:tabs>
+            <w:rPr>
+              <w:rFonts w:asciiTheme="minorHAnsi" w:eastAsiaTheme="minorEastAsia" w:hAnsiTheme="minorHAnsi"/>
+              <w:noProof/>
+              <w:lang w:eastAsia="de-CH"/>
+            </w:rPr>
+          </w:pPr>
+          <w:hyperlink w:anchor="_Toc507068536" w:history="1">
+            <w:r>
+              <w:rPr>
+                <w:rStyle w:val="Hyperlink"/>
+                <w:noProof/>
+              </w:rPr>
+              <w:t>3.2.</w:t>
+            </w:r>
+            <w:r>
+              <w:rPr>
+                <w:rFonts w:asciiTheme="minorHAnsi" w:eastAsiaTheme="minorEastAsia" w:hAnsiTheme="minorHAnsi"/>
+                <w:noProof/>
+                <w:lang w:eastAsia="de-CH"/>
+              </w:rPr>
+              <w:tab/>
+            </w:r>
+            <w:r>
+              <w:rPr>
+                <w:rStyle w:val="Hyperlink"/>
+                <w:noProof/>
+              </w:rPr>
+              <w:t>Benutzer</w:t>
+            </w:r>
+            <w:r>
+              <w:rPr>
+                <w:noProof/>
+                <w:webHidden/>
+              </w:rPr>
+              <w:tab/>
+            </w:r>
+            <w:r>
+              <w:rPr>
+                <w:noProof/>
+                <w:webHidden/>
+              </w:rPr>
+              <w:fldChar w:fldCharType="begin"/>
+            </w:r>
+            <w:r>
+              <w:rPr>
+                <w:noProof/>
+                <w:webHidden/>
+              </w:rPr>
+              <w:instrText xml:space="preserve"> PAGEREF _Toc507068536 \h </w:instrText>
+            </w:r>
+            <w:r>
+              <w:rPr>
+                <w:noProof/>
+                <w:webHidden/>
+              </w:rPr>
+            </w:r>
+            <w:r>
+              <w:rPr>
+                <w:noProof/>
+                <w:webHidden/>
+              </w:rPr>
+              <w:fldChar w:fldCharType="separate"/>
+            </w:r>
+            <w:r>
+              <w:rPr>
+                <w:noProof/>
+                <w:webHidden/>
+              </w:rPr>
+              <w:t>2</w:t>
+            </w:r>
+            <w:r>
+              <w:rPr>
+                <w:noProof/>
+                <w:webHidden/>
+              </w:rPr>
+              <w:fldChar w:fldCharType="end"/>
+            </w:r>
+          </w:hyperlink>
+        </w:p>
+        <w:p>
+          <w:pPr>
+            <w:pStyle w:val="Verzeichnis2"/>
+            <w:tabs>
+              <w:tab w:val="left" w:pos="1100"/>
+              <w:tab w:val="right" w:leader="dot" w:pos="9062"/>
+            </w:tabs>
+            <w:rPr>
+              <w:rFonts w:asciiTheme="minorHAnsi" w:eastAsiaTheme="minorEastAsia" w:hAnsiTheme="minorHAnsi"/>
+              <w:noProof/>
+              <w:lang w:eastAsia="de-CH"/>
+            </w:rPr>
+          </w:pPr>
+          <w:hyperlink w:anchor="_Toc507068537" w:history="1">
+            <w:r>
+              <w:rPr>
+                <w:rStyle w:val="Hyperlink"/>
+                <w:noProof/>
+              </w:rPr>
+              <w:t>3.2.1.</w:t>
+            </w:r>
+            <w:r>
+              <w:rPr>
+                <w:rFonts w:asciiTheme="minorHAnsi" w:eastAsiaTheme="minorEastAsia" w:hAnsiTheme="minorHAnsi"/>
+                <w:noProof/>
+                <w:lang w:eastAsia="de-CH"/>
+              </w:rPr>
+              <w:tab/>
+            </w:r>
+            <w:r>
+              <w:rPr>
+                <w:rStyle w:val="Hyperlink"/>
+                <w:noProof/>
+              </w:rPr>
+              <w:t>Stackholder</w:t>
+            </w:r>
+            <w:r>
+              <w:rPr>
+                <w:noProof/>
+                <w:webHidden/>
+              </w:rPr>
+              <w:tab/>
+            </w:r>
+            <w:r>
+              <w:rPr>
+                <w:noProof/>
+                <w:webHidden/>
+              </w:rPr>
+              <w:fldChar w:fldCharType="begin"/>
+            </w:r>
+            <w:r>
+              <w:rPr>
+                <w:noProof/>
+                <w:webHidden/>
+              </w:rPr>
+              <w:instrText xml:space="preserve"> PAGEREF _Toc507068537 \h </w:instrText>
+            </w:r>
+            <w:r>
+              <w:rPr>
+                <w:noProof/>
+                <w:webHidden/>
+              </w:rPr>
+            </w:r>
+            <w:r>
+              <w:rPr>
+                <w:noProof/>
+                <w:webHidden/>
+              </w:rPr>
+              <w:fldChar w:fldCharType="separate"/>
+            </w:r>
+            <w:r>
+              <w:rPr>
+                <w:noProof/>
+                <w:webHidden/>
+              </w:rPr>
+              <w:t>2</w:t>
+            </w:r>
+            <w:r>
+              <w:rPr>
+                <w:noProof/>
+                <w:webHidden/>
+              </w:rPr>
+              <w:fldChar w:fldCharType="end"/>
+            </w:r>
+          </w:hyperlink>
+        </w:p>
+        <w:p>
+          <w:pPr>
+            <w:pStyle w:val="Verzeichnis1"/>
+            <w:tabs>
+              <w:tab w:val="left" w:pos="660"/>
+              <w:tab w:val="right" w:leader="dot" w:pos="9062"/>
+            </w:tabs>
+            <w:rPr>
+              <w:rFonts w:asciiTheme="minorHAnsi" w:eastAsiaTheme="minorEastAsia" w:hAnsiTheme="minorHAnsi"/>
+              <w:noProof/>
+              <w:lang w:eastAsia="de-CH"/>
+            </w:rPr>
+          </w:pPr>
+          <w:hyperlink w:anchor="_Toc507068538" w:history="1">
+            <w:r>
+              <w:rPr>
+                <w:rStyle w:val="Hyperlink"/>
+                <w:noProof/>
+              </w:rPr>
+              <w:t>3.3.</w:t>
+            </w:r>
+            <w:r>
+              <w:rPr>
+                <w:rFonts w:asciiTheme="minorHAnsi" w:eastAsiaTheme="minorEastAsia" w:hAnsiTheme="minorHAnsi"/>
+                <w:noProof/>
+                <w:lang w:eastAsia="de-CH"/>
+              </w:rPr>
+              <w:tab/>
+            </w:r>
+            <w:r>
+              <w:rPr>
+                <w:rStyle w:val="Hyperlink"/>
+                <w:noProof/>
+              </w:rPr>
+              <w:t>Produktfunktionen</w:t>
+            </w:r>
+            <w:r>
+              <w:rPr>
+                <w:noProof/>
+                <w:webHidden/>
+              </w:rPr>
+              <w:tab/>
+            </w:r>
+            <w:r>
+              <w:rPr>
+                <w:noProof/>
+                <w:webHidden/>
+              </w:rPr>
+              <w:fldChar w:fldCharType="begin"/>
+            </w:r>
+            <w:r>
+              <w:rPr>
+                <w:noProof/>
+                <w:webHidden/>
+              </w:rPr>
+              <w:instrText xml:space="preserve"> PAGEREF _Toc507068538 \h </w:instrText>
+            </w:r>
+            <w:r>
+              <w:rPr>
+                <w:noProof/>
+                <w:webHidden/>
+              </w:rPr>
+            </w:r>
+            <w:r>
+              <w:rPr>
+                <w:noProof/>
+                <w:webHidden/>
+              </w:rPr>
+              <w:fldChar w:fldCharType="separate"/>
+            </w:r>
+            <w:r>
+              <w:rPr>
+                <w:noProof/>
+                <w:webHidden/>
+              </w:rPr>
+              <w:t>2</w:t>
+            </w:r>
+            <w:r>
+              <w:rPr>
+                <w:noProof/>
+                <w:webHidden/>
+              </w:rPr>
+              <w:fldChar w:fldCharType="end"/>
+            </w:r>
+          </w:hyperlink>
+        </w:p>
+        <w:p>
+          <w:pPr>
+            <w:pStyle w:val="Verzeichnis2"/>
+            <w:tabs>
+              <w:tab w:val="left" w:pos="1100"/>
+              <w:tab w:val="right" w:leader="dot" w:pos="9062"/>
+            </w:tabs>
+            <w:rPr>
+              <w:rFonts w:asciiTheme="minorHAnsi" w:eastAsiaTheme="minorEastAsia" w:hAnsiTheme="minorHAnsi"/>
+              <w:noProof/>
+              <w:lang w:eastAsia="de-CH"/>
+            </w:rPr>
+          </w:pPr>
+          <w:hyperlink w:anchor="_Toc507068539" w:history="1">
+            <w:r>
+              <w:rPr>
+                <w:rStyle w:val="Hyperlink"/>
+                <w:noProof/>
+              </w:rPr>
+              <w:t>3.3.1.</w:t>
+            </w:r>
+            <w:r>
+              <w:rPr>
+                <w:rFonts w:asciiTheme="minorHAnsi" w:eastAsiaTheme="minorEastAsia" w:hAnsiTheme="minorHAnsi"/>
+                <w:noProof/>
+                <w:lang w:eastAsia="de-CH"/>
+              </w:rPr>
+              <w:tab/>
+            </w:r>
+            <w:r>
+              <w:rPr>
+                <w:rStyle w:val="Hyperlink"/>
+                <w:noProof/>
+              </w:rPr>
+              <w:t>Use-Cases</w:t>
+            </w:r>
+            <w:r>
+              <w:rPr>
+                <w:noProof/>
+                <w:webHidden/>
+              </w:rPr>
+              <w:tab/>
+            </w:r>
+            <w:r>
+              <w:rPr>
+                <w:noProof/>
+                <w:webHidden/>
+              </w:rPr>
+              <w:fldChar w:fldCharType="begin"/>
+            </w:r>
+            <w:r>
+              <w:rPr>
+                <w:noProof/>
+                <w:webHidden/>
+              </w:rPr>
+              <w:instrText xml:space="preserve"> PAGEREF _Toc507068539 \h </w:instrText>
+            </w:r>
+            <w:r>
+              <w:rPr>
+                <w:noProof/>
+                <w:webHidden/>
+              </w:rPr>
+            </w:r>
+            <w:r>
+              <w:rPr>
+                <w:noProof/>
+                <w:webHidden/>
+              </w:rPr>
+              <w:fldChar w:fldCharType="separate"/>
+            </w:r>
+            <w:r>
+              <w:rPr>
+                <w:noProof/>
+                <w:webHidden/>
+              </w:rPr>
+              <w:t>2</w:t>
+            </w:r>
+            <w:r>
+              <w:rPr>
+                <w:noProof/>
+                <w:webHidden/>
+              </w:rPr>
+              <w:fldChar w:fldCharType="end"/>
+            </w:r>
+          </w:hyperlink>
+        </w:p>
+        <w:p>
+          <w:pPr>
+            <w:pStyle w:val="Verzeichnis1"/>
+            <w:tabs>
+              <w:tab w:val="left" w:pos="660"/>
+              <w:tab w:val="right" w:leader="dot" w:pos="9062"/>
+            </w:tabs>
+            <w:rPr>
+              <w:rFonts w:asciiTheme="minorHAnsi" w:eastAsiaTheme="minorEastAsia" w:hAnsiTheme="minorHAnsi"/>
+              <w:noProof/>
+              <w:lang w:eastAsia="de-CH"/>
+            </w:rPr>
+          </w:pPr>
+          <w:hyperlink w:anchor="_Toc507068540" w:history="1">
+            <w:r>
+              <w:rPr>
+                <w:rStyle w:val="Hyperlink"/>
+                <w:noProof/>
+                <w:lang w:eastAsia="de-CH"/>
+              </w:rPr>
+              <w:t>3.4.</w:t>
+            </w:r>
+            <w:r>
+              <w:rPr>
+                <w:rFonts w:asciiTheme="minorHAnsi" w:eastAsiaTheme="minorEastAsia" w:hAnsiTheme="minorHAnsi"/>
+                <w:noProof/>
+                <w:lang w:eastAsia="de-CH"/>
+              </w:rPr>
+              <w:tab/>
+            </w:r>
+            <w:r>
+              <w:rPr>
+                <w:rStyle w:val="Hyperlink"/>
+                <w:noProof/>
+                <w:lang w:eastAsia="de-CH"/>
+              </w:rPr>
+              <w:t>Restriktionen</w:t>
+            </w:r>
+            <w:r>
+              <w:rPr>
+                <w:noProof/>
+                <w:webHidden/>
+              </w:rPr>
+              <w:tab/>
+            </w:r>
+            <w:r>
+              <w:rPr>
+                <w:noProof/>
+                <w:webHidden/>
+              </w:rPr>
+              <w:fldChar w:fldCharType="begin"/>
+            </w:r>
+            <w:r>
+              <w:rPr>
+                <w:noProof/>
+                <w:webHidden/>
+              </w:rPr>
+              <w:instrText xml:space="preserve"> PAGEREF _Toc507068540 \h </w:instrText>
+            </w:r>
+            <w:r>
+              <w:rPr>
+                <w:noProof/>
+                <w:webHidden/>
+              </w:rPr>
+            </w:r>
+            <w:r>
+              <w:rPr>
+                <w:noProof/>
+                <w:webHidden/>
+              </w:rPr>
+              <w:fldChar w:fldCharType="separate"/>
+            </w:r>
+            <w:r>
+              <w:rPr>
+                <w:noProof/>
+                <w:webHidden/>
+              </w:rPr>
+              <w:t>2</w:t>
+            </w:r>
+            <w:r>
+              <w:rPr>
+                <w:noProof/>
+                <w:webHidden/>
+              </w:rPr>
+              <w:fldChar w:fldCharType="end"/>
+            </w:r>
+          </w:hyperlink>
+        </w:p>
+        <w:p>
+          <w:pPr>
+            <w:pStyle w:val="Verzeichnis1"/>
+            <w:tabs>
+              <w:tab w:val="left" w:pos="660"/>
+              <w:tab w:val="right" w:leader="dot" w:pos="9062"/>
+            </w:tabs>
+            <w:rPr>
+              <w:rFonts w:asciiTheme="minorHAnsi" w:eastAsiaTheme="minorEastAsia" w:hAnsiTheme="minorHAnsi"/>
+              <w:noProof/>
+              <w:lang w:eastAsia="de-CH"/>
+            </w:rPr>
+          </w:pPr>
+          <w:hyperlink w:anchor="_Toc507068541" w:history="1">
+            <w:r>
+              <w:rPr>
+                <w:rStyle w:val="Hyperlink"/>
+                <w:noProof/>
+                <w:lang w:eastAsia="de-CH"/>
+              </w:rPr>
+              <w:t>3.5.</w:t>
+            </w:r>
+            <w:r>
+              <w:rPr>
+                <w:rFonts w:asciiTheme="minorHAnsi" w:eastAsiaTheme="minorEastAsia" w:hAnsiTheme="minorHAnsi"/>
+                <w:noProof/>
+                <w:lang w:eastAsia="de-CH"/>
+              </w:rPr>
+              <w:tab/>
+            </w:r>
+            <w:r>
+              <w:rPr>
+                <w:rStyle w:val="Hyperlink"/>
+                <w:noProof/>
+                <w:lang w:eastAsia="de-CH"/>
+              </w:rPr>
+              <w:t>Annahmen und Abhängigkeiten</w:t>
+            </w:r>
+            <w:r>
+              <w:rPr>
+                <w:noProof/>
+                <w:webHidden/>
+              </w:rPr>
+              <w:tab/>
+            </w:r>
+            <w:r>
+              <w:rPr>
+                <w:noProof/>
+                <w:webHidden/>
+              </w:rPr>
+              <w:fldChar w:fldCharType="begin"/>
+            </w:r>
+            <w:r>
+              <w:rPr>
+                <w:noProof/>
+                <w:webHidden/>
+              </w:rPr>
+              <w:instrText xml:space="preserve"> PAGEREF _Toc507068541 \h </w:instrText>
+            </w:r>
+            <w:r>
+              <w:rPr>
+                <w:noProof/>
+                <w:webHidden/>
+              </w:rPr>
+            </w:r>
+            <w:r>
+              <w:rPr>
+                <w:noProof/>
+                <w:webHidden/>
+              </w:rPr>
+              <w:fldChar w:fldCharType="separate"/>
+            </w:r>
+            <w:r>
+              <w:rPr>
+                <w:noProof/>
+                <w:webHidden/>
+              </w:rPr>
+              <w:t>2</w:t>
+            </w:r>
+            <w:r>
+              <w:rPr>
+                <w:noProof/>
+                <w:webHidden/>
+              </w:rPr>
+              <w:fldChar w:fldCharType="end"/>
+            </w:r>
+          </w:hyperlink>
+        </w:p>
+        <w:p>
+          <w:pPr>
+            <w:pStyle w:val="Verzeichnis1"/>
+            <w:tabs>
+              <w:tab w:val="left" w:pos="440"/>
+              <w:tab w:val="right" w:leader="dot" w:pos="9062"/>
+            </w:tabs>
+            <w:rPr>
+              <w:rFonts w:asciiTheme="minorHAnsi" w:eastAsiaTheme="minorEastAsia" w:hAnsiTheme="minorHAnsi"/>
+              <w:noProof/>
+              <w:lang w:eastAsia="de-CH"/>
+            </w:rPr>
+          </w:pPr>
+          <w:hyperlink w:anchor="_Toc507068542" w:history="1">
+            <w:r>
+              <w:rPr>
+                <w:rStyle w:val="Hyperlink"/>
+                <w:noProof/>
+                <w:lang w:eastAsia="de-CH"/>
+              </w:rPr>
+              <w:t>4.</w:t>
+            </w:r>
+            <w:r>
+              <w:rPr>
+                <w:rFonts w:asciiTheme="minorHAnsi" w:eastAsiaTheme="minorEastAsia" w:hAnsiTheme="minorHAnsi"/>
+                <w:noProof/>
+                <w:lang w:eastAsia="de-CH"/>
+              </w:rPr>
+              <w:tab/>
+            </w:r>
+            <w:r>
+              <w:rPr>
+                <w:rStyle w:val="Hyperlink"/>
+                <w:noProof/>
+                <w:lang w:eastAsia="de-CH"/>
+              </w:rPr>
+              <w:t>Spezifische Anforderungen</w:t>
+            </w:r>
+            <w:r>
+              <w:rPr>
+                <w:noProof/>
+                <w:webHidden/>
+              </w:rPr>
+              <w:tab/>
+            </w:r>
+            <w:r>
+              <w:rPr>
+                <w:noProof/>
+                <w:webHidden/>
+              </w:rPr>
+              <w:fldChar w:fldCharType="begin"/>
+            </w:r>
+            <w:r>
+              <w:rPr>
+                <w:noProof/>
+                <w:webHidden/>
+              </w:rPr>
+              <w:instrText xml:space="preserve"> PAGEREF _Toc507068542 \h </w:instrText>
+            </w:r>
+            <w:r>
+              <w:rPr>
+                <w:noProof/>
+                <w:webHidden/>
+              </w:rPr>
+            </w:r>
+            <w:r>
+              <w:rPr>
+                <w:noProof/>
+                <w:webHidden/>
+              </w:rPr>
+              <w:fldChar w:fldCharType="separate"/>
+            </w:r>
+            <w:r>
+              <w:rPr>
+                <w:noProof/>
+                <w:webHidden/>
+              </w:rPr>
+              <w:t>2</w:t>
+            </w:r>
+            <w:r>
+              <w:rPr>
+                <w:noProof/>
+                <w:webHidden/>
+              </w:rPr>
+              <w:fldChar w:fldCharType="end"/>
+            </w:r>
+          </w:hyperlink>
+        </w:p>
+        <w:p>
+          <w:r>
+            <w:rPr>
+              <w:b/>
+              <w:bCs/>
+              <w:lang w:val="de-DE"/>
+            </w:rPr>
+            <w:fldChar w:fldCharType="end"/>
+          </w:r>
+        </w:p>
+      </w:sdtContent>
+    </w:sdt>
     <w:p>
       <w:pPr>
         <w:pStyle w:val="berschrift1"/>
       </w:pPr>
+      <w:bookmarkStart w:id="0" w:name="_Toc507068527"/>
+      <w:bookmarkStart w:id="1" w:name="_Toc507068528"/>
+      <w:bookmarkEnd w:id="0"/>
       <w:r>
-        <w:lastRenderedPageBreak/>
         <w:t>Einleitung</w:t>
       </w:r>
+      <w:bookmarkEnd w:id="1"/>
     </w:p>
     <w:p>
       <w:pPr>
         <w:pStyle w:val="1Untertitel"/>
       </w:pPr>
+      <w:bookmarkStart w:id="2" w:name="_Toc507068529"/>
       <w:r>
         <w:t>Zielsetzung</w:t>
       </w:r>
+      <w:bookmarkEnd w:id="2"/>
     </w:p>
     <w:p>
       <w:r>
@@ -4175,9 +5598,11 @@
       <w:pPr>
         <w:pStyle w:val="1Untertitel"/>
       </w:pPr>
+      <w:bookmarkStart w:id="3" w:name="_Toc507068530"/>
       <w:r>
         <w:t>Geltungsbereich</w:t>
       </w:r>
+      <w:bookmarkEnd w:id="3"/>
     </w:p>
     <w:p>
       <w:r>
@@ -4188,20 +5613,34 @@
       <w:pPr>
         <w:pStyle w:val="1Untertitel"/>
       </w:pPr>
+      <w:bookmarkStart w:id="4" w:name="_Toc507068531"/>
       <w:r>
         <w:t>Definition und Begriffe</w:t>
       </w:r>
+      <w:bookmarkEnd w:id="4"/>
     </w:p>
     <w:p>
       <w:r>
-        <w:t>PAC:</w:t>
+        <w:t>PAC</w:t>
+      </w:r>
+      <w:r>
+        <w:t>S</w:t>
+      </w:r>
+      <w:r>
+        <w:t>:</w:t>
       </w:r>
       <w:r>
         <w:tab/>
       </w:r>
       <w:r>
         <w:tab/>
-        <w:t>Picture Archivierung System</w:t>
+        <w:t xml:space="preserve">Picture Archivierung </w:t>
+      </w:r>
+      <w:r>
+        <w:t xml:space="preserve">und Kommunikation </w:t>
+      </w:r>
+      <w:r>
+        <w:t>System</w:t>
       </w:r>
       <w:r>
         <w:br/>
@@ -4219,17 +5658,21 @@
       <w:pPr>
         <w:pStyle w:val="1Untertitel"/>
       </w:pPr>
+      <w:bookmarkStart w:id="5" w:name="_Toc507068532"/>
       <w:r>
         <w:t>Referenzen</w:t>
       </w:r>
+      <w:bookmarkEnd w:id="5"/>
     </w:p>
     <w:p>
       <w:pPr>
         <w:pStyle w:val="1Untertitel"/>
       </w:pPr>
+      <w:bookmarkStart w:id="6" w:name="_Toc507068533"/>
       <w:r>
         <w:t>Überblick</w:t>
       </w:r>
+      <w:bookmarkEnd w:id="6"/>
     </w:p>
     <w:p>
       <w:r>
@@ -4245,17 +5688,21 @@
       <w:pPr>
         <w:pStyle w:val="berschrift1"/>
       </w:pPr>
+      <w:bookmarkStart w:id="7" w:name="_Toc507068534"/>
       <w:r>
         <w:t>Allgemeine Beschreibung</w:t>
       </w:r>
+      <w:bookmarkEnd w:id="7"/>
     </w:p>
     <w:p>
       <w:pPr>
         <w:pStyle w:val="1Untertitel"/>
       </w:pPr>
+      <w:bookmarkStart w:id="8" w:name="_Toc507068535"/>
       <w:r>
         <w:t>Produktumfeld</w:t>
       </w:r>
+      <w:bookmarkEnd w:id="8"/>
     </w:p>
     <w:p>
       <w:r>
@@ -4282,7 +5729,7 @@
             <v:path o:extrusionok="f" gradientshapeok="t" o:connecttype="rect"/>
             <o:lock v:ext="edit" aspectratio="t"/>
           </v:shapetype>
-          <v:shape id="_x0000_s1026" type="#_x0000_t75" style="position:absolute;margin-left:-1.85pt;margin-top:56.5pt;width:197.1pt;height:217.8pt;z-index:-251653120;mso-position-horizontal-relative:text;mso-position-vertical-relative:text;mso-width-relative:page;mso-height-relative:page" wrapcoords="-65 0 -65 21541 21600 21541 21600 0 -65 0">
+          <v:shape id="_x0000_s1026" type="#_x0000_t75" style="position:absolute;margin-left:-1.85pt;margin-top:2.5pt;width:197.1pt;height:217.8pt;z-index:-251656704;mso-position-horizontal-relative:text;mso-position-vertical-relative:text;mso-width-relative:page;mso-height-relative:page" wrapcoords="-65 0 -65 21541 21600 21541 21600 0 -65 0">
             <v:imagedata r:id="rId7" o:title="Server Struktur"/>
             <w10:wrap type="tight"/>
           </v:shape>
@@ -4292,35 +5739,37 @@
         <w:t>Das System soll zusätzlich zu der vorhanden Infrastruktur eines Spitals einsetzbar sein. Dabei soll das System mit dem vorhandenen PAC kommunizieren können.</w:t>
       </w:r>
       <w:r>
-        <w:t xml:space="preserve"> Das System wird sich im Spitalnetzwerk befinden und daher auch von Dort angesprochen werden können. Zusätzlich soll der Zugriff von aussen möglich sein.</w:t>
+        <w:t xml:space="preserve"> Das System wird sich</w:t>
+      </w:r>
+      <w:r>
+        <w:t xml:space="preserve"> im Spitalnetzwerk befinden. Es soll aus diesem heraus angesprochen werden können.</w:t>
       </w:r>
     </w:p>
+    <w:p/>
+    <w:p/>
+    <w:p/>
+    <w:p/>
+    <w:p/>
     <w:p>
       <w:r>
         <w:rPr>
           <w:noProof/>
+          <w:lang w:eastAsia="de-CH"/>
         </w:rPr>
         <mc:AlternateContent>
           <mc:Choice Requires="wps">
             <w:drawing>
-              <wp:anchor distT="0" distB="0" distL="114300" distR="114300" simplePos="0" relativeHeight="251665408" behindDoc="1" locked="0" layoutInCell="1" allowOverlap="1" wp14:anchorId="6171D253" wp14:editId="669EB243">
+              <wp:anchor distT="0" distB="0" distL="114300" distR="114300" simplePos="0" relativeHeight="251658752" behindDoc="1" locked="0" layoutInCell="1" allowOverlap="1" wp14:anchorId="50747BAF" wp14:editId="1FB9D200">
                 <wp:simplePos x="0" y="0"/>
                 <wp:positionH relativeFrom="column">
-                  <wp:posOffset>-33020</wp:posOffset>
+                  <wp:posOffset>24130</wp:posOffset>
                 </wp:positionH>
                 <wp:positionV relativeFrom="paragraph">
-                  <wp:posOffset>2734945</wp:posOffset>
+                  <wp:posOffset>290195</wp:posOffset>
                 </wp:positionV>
                 <wp:extent cx="2503170" cy="635"/>
-                <wp:effectExtent l="0" t="0" r="0" b="0"/>
-                <wp:wrapTight wrapText="bothSides">
-                  <wp:wrapPolygon edited="0">
-                    <wp:start x="0" y="0"/>
-                    <wp:lineTo x="0" y="21600"/>
-                    <wp:lineTo x="21600" y="21600"/>
-                    <wp:lineTo x="21600" y="0"/>
-                  </wp:wrapPolygon>
-                </wp:wrapTight>
+                <wp:effectExtent l="0" t="0" r="0" b="8255"/>
+                <wp:wrapTopAndBottom/>
                 <wp:docPr id="11" name="Textfeld 11"/>
                 <wp:cNvGraphicFramePr/>
                 <a:graphic xmlns:a="http://schemas.openxmlformats.org/drawingml/2006/main">
@@ -4352,32 +5801,20 @@
                                 <w:noProof/>
                               </w:rPr>
                             </w:pPr>
-                            <w:bookmarkStart w:id="0" w:name="_GoBack"/>
                             <w:r>
                               <w:t xml:space="preserve">Abbildung </w:t>
                             </w:r>
-                            <w:r>
-                              <w:fldChar w:fldCharType="begin"/>
-                            </w:r>
-                            <w:r>
-                              <w:instrText xml:space="preserve"> SEQ Abbildung \* ARABIC </w:instrText>
-                            </w:r>
-                            <w:r>
-                              <w:fldChar w:fldCharType="separate"/>
-                            </w:r>
-                            <w:r>
-                              <w:rPr>
-                                <w:noProof/>
-                              </w:rPr>
-                              <w:t>1</w:t>
-                            </w:r>
-                            <w:r>
-                              <w:fldChar w:fldCharType="end"/>
-                            </w:r>
+                            <w:fldSimple w:instr=" SEQ Abbildung \* ARABIC ">
+                              <w:r>
+                                <w:rPr>
+                                  <w:noProof/>
+                                </w:rPr>
+                                <w:t>1</w:t>
+                              </w:r>
+                            </w:fldSimple>
                             <w:r>
                               <w:t>-System Architektur</w:t>
                             </w:r>
-                            <w:bookmarkEnd w:id="0"/>
                           </w:p>
                         </w:txbxContent>
                       </wps:txbx>
@@ -4395,7 +5832,7 @@
           </mc:Choice>
           <mc:Fallback>
             <w:pict>
-              <v:shape w14:anchorId="6171D253" id="Textfeld 11" o:spid="_x0000_s1057" type="#_x0000_t202" style="position:absolute;margin-left:-2.6pt;margin-top:215.35pt;width:197.1pt;height:.05pt;z-index:-251651072;visibility:visible;mso-wrap-style:square;mso-wrap-distance-left:9pt;mso-wrap-distance-top:0;mso-wrap-distance-right:9pt;mso-wrap-distance-bottom:0;mso-position-horizontal:absolute;mso-position-horizontal-relative:text;mso-position-vertical:absolute;mso-position-vertical-relative:text;v-text-anchor:top" o:gfxdata="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" stroked="f">
+              <v:shape w14:anchorId="50747BAF" id="Textfeld 11" o:spid="_x0000_s1057" type="#_x0000_t202" style="position:absolute;margin-left:1.9pt;margin-top:22.85pt;width:197.1pt;height:.05pt;z-index:-251657728;visibility:visible;mso-wrap-style:square;mso-wrap-distance-left:9pt;mso-wrap-distance-top:0;mso-wrap-distance-right:9pt;mso-wrap-distance-bottom:0;mso-position-horizontal:absolute;mso-position-horizontal-relative:text;mso-position-vertical:absolute;mso-position-vertical-relative:text;v-text-anchor:top" o:gfxdata="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" stroked="f">
                 <v:textbox style="mso-fit-shape-to-text:t" inset="0,0,0,0">
                   <w:txbxContent>
                     <w:p>
@@ -4405,63 +5842,211 @@
                           <w:noProof/>
                         </w:rPr>
                       </w:pPr>
-                      <w:bookmarkStart w:id="1" w:name="_GoBack"/>
                       <w:r>
                         <w:t xml:space="preserve">Abbildung </w:t>
                       </w:r>
-                      <w:r>
-                        <w:fldChar w:fldCharType="begin"/>
-                      </w:r>
-                      <w:r>
-                        <w:instrText xml:space="preserve"> SEQ Abbildung \* ARABIC </w:instrText>
-                      </w:r>
-                      <w:r>
-                        <w:fldChar w:fldCharType="separate"/>
-                      </w:r>
-                      <w:r>
-                        <w:rPr>
-                          <w:noProof/>
-                        </w:rPr>
-                        <w:t>1</w:t>
-                      </w:r>
-                      <w:r>
-                        <w:fldChar w:fldCharType="end"/>
-                      </w:r>
+                      <w:fldSimple w:instr=" SEQ Abbildung \* ARABIC ">
+                        <w:r>
+                          <w:rPr>
+                            <w:noProof/>
+                          </w:rPr>
+                          <w:t>1</w:t>
+                        </w:r>
+                      </w:fldSimple>
                       <w:r>
                         <w:t>-System Architektur</w:t>
                       </w:r>
-                      <w:bookmarkEnd w:id="1"/>
                     </w:p>
                   </w:txbxContent>
                 </v:textbox>
-                <w10:wrap type="tight"/>
+                <w10:wrap type="topAndBottom"/>
               </v:shape>
             </w:pict>
           </mc:Fallback>
         </mc:AlternateContent>
       </w:r>
-      <w:r>
-        <w:br w:type="page"/>
-      </w:r>
     </w:p>
-    <w:p/>
     <w:p>
       <w:pPr>
         <w:pStyle w:val="1Untertitel"/>
       </w:pPr>
+      <w:bookmarkStart w:id="9" w:name="_Toc507068536"/>
       <w:r>
         <w:t>Benutzer</w:t>
       </w:r>
+      <w:bookmarkEnd w:id="9"/>
     </w:p>
     <w:p>
+      <w:r>
+        <w:t xml:space="preserve">Das System hat unterschiedliche Nutzer, dazu gehören die Administratoren und der Endbenutzer. Diese sind in der unteren Tabelle genauer beschrieben. </w:t>
+      </w:r>
+    </w:p>
+    <w:p>
+      <w:pPr>
+        <w:pStyle w:val="Beschriftung"/>
+        <w:keepNext/>
+      </w:pPr>
+      <w:r>
+        <w:t xml:space="preserve">Tabelle </w:t>
+      </w:r>
+      <w:fldSimple w:instr=" SEQ Tabelle \* ARABIC ">
+        <w:r>
+          <w:rPr>
+            <w:noProof/>
+          </w:rPr>
+          <w:t>1</w:t>
+        </w:r>
+      </w:fldSimple>
+      <w:r>
+        <w:t>-Benutzer</w:t>
+      </w:r>
+    </w:p>
+    <w:tbl>
+      <w:tblPr>
+        <w:tblStyle w:val="Tabellenraster"/>
+        <w:tblW w:w="0" w:type="auto"/>
+        <w:tblInd w:w="988" w:type="dxa"/>
+        <w:tblLook w:val="04A0" w:firstRow="1" w:lastRow="0" w:firstColumn="1" w:lastColumn="0" w:noHBand="0" w:noVBand="1"/>
+      </w:tblPr>
+      <w:tblGrid>
+        <w:gridCol w:w="1842"/>
+        <w:gridCol w:w="3969"/>
+      </w:tblGrid>
+      <w:tr>
+        <w:tc>
+          <w:tcPr>
+            <w:tcW w:w="1842" w:type="dxa"/>
+          </w:tcPr>
+          <w:p>
+            <w:r>
+              <w:t xml:space="preserve">Rolle </w:t>
+            </w:r>
+          </w:p>
+        </w:tc>
+        <w:tc>
+          <w:tcPr>
+            <w:tcW w:w="3969" w:type="dxa"/>
+          </w:tcPr>
+          <w:p>
+            <w:r>
+              <w:t>Beschrieb</w:t>
+            </w:r>
+          </w:p>
+        </w:tc>
+      </w:tr>
+      <w:tr>
+        <w:tc>
+          <w:tcPr>
+            <w:tcW w:w="1842" w:type="dxa"/>
+          </w:tcPr>
+          <w:p>
+            <w:r>
+              <w:t>Administrator</w:t>
+            </w:r>
+          </w:p>
+        </w:tc>
+        <w:tc>
+          <w:tcPr>
+            <w:tcW w:w="3969" w:type="dxa"/>
+          </w:tcPr>
+          <w:p>
+            <w:r>
+              <w:t>Wartet das System, kontrolliert den Zustand des Servers.</w:t>
+            </w:r>
+          </w:p>
+        </w:tc>
+      </w:tr>
+      <w:tr>
+        <w:tc>
+          <w:tcPr>
+            <w:tcW w:w="1842" w:type="dxa"/>
+          </w:tcPr>
+          <w:p>
+            <w:r>
+              <w:t>Endbenutzer</w:t>
+            </w:r>
+          </w:p>
+        </w:tc>
+        <w:tc>
+          <w:tcPr>
+            <w:tcW w:w="3969" w:type="dxa"/>
+          </w:tcPr>
+          <w:p>
+            <w:r>
+              <w:t>Braucht keine spezifische Computer Kenntnisse, verwendet ein Userinterface für das System um es zu verwenden</w:t>
+            </w:r>
+          </w:p>
+        </w:tc>
+      </w:tr>
+    </w:tbl>
+    <w:p>
       <w:pPr>
         <w:pStyle w:val="2Unterabschnitt"/>
       </w:pPr>
-      <w:proofErr w:type="spellStart"/>
+      <w:bookmarkStart w:id="10" w:name="_Toc507068538"/>
       <w:r>
-        <w:t>Stackholder</w:t>
+        <w:t>Stakeholder</w:t>
       </w:r>
-      <w:proofErr w:type="spellEnd"/>
+    </w:p>
+    <w:p>
+      <w:pPr>
+        <w:rPr>
+          <w:lang w:eastAsia="de-CH"/>
+        </w:rPr>
+      </w:pPr>
+      <w:r>
+        <w:rPr>
+          <w:lang w:eastAsia="de-CH"/>
+        </w:rPr>
+        <w:t>CIO:</w:t>
+      </w:r>
+      <w:r>
+        <w:rPr>
+          <w:lang w:eastAsia="de-CH"/>
+        </w:rPr>
+        <w:br/>
+        <w:t>Chef-Informatiker möchte ein System, das Nahtlos in die vorhandene Infrastruktur passt. Es sollte möglichst Wartungsarm sein, sowie leicht zu Überwachen.</w:t>
+      </w:r>
+    </w:p>
+    <w:p>
+      <w:pPr>
+        <w:rPr>
+          <w:lang w:eastAsia="de-CH"/>
+        </w:rPr>
+      </w:pPr>
+      <w:r>
+        <w:rPr>
+          <w:lang w:eastAsia="de-CH"/>
+        </w:rPr>
+        <w:t>Kunde:</w:t>
+      </w:r>
+      <w:r>
+        <w:rPr>
+          <w:lang w:eastAsia="de-CH"/>
+        </w:rPr>
+        <w:br/>
+        <w:t>Person ohne spezifischen Computer Kenntnisse, zukünftiger Endbenutzer. Möchte eine möglichst einfach bedienbare Oberfläche.</w:t>
+      </w:r>
+    </w:p>
+    <w:p>
+      <w:pPr>
+        <w:rPr>
+          <w:lang w:eastAsia="de-CH"/>
+        </w:rPr>
+      </w:pPr>
+      <w:r>
+        <w:rPr>
+          <w:lang w:eastAsia="de-CH"/>
+        </w:rPr>
+        <w:t>Patienten:</w:t>
+      </w:r>
+      <w:r>
+        <w:rPr>
+          <w:lang w:eastAsia="de-CH"/>
+        </w:rPr>
+        <w:br/>
+        <w:t>Die verwendeten Daten sollen Anonymisiert verwendet werden und keinen Rückschluss auf den Patienten möglich sein.</w:t>
+      </w:r>
     </w:p>
     <w:p>
       <w:pPr>
@@ -4470,11 +6055,118 @@
       <w:r>
         <w:t>Produktfunktionen</w:t>
       </w:r>
+      <w:bookmarkEnd w:id="10"/>
     </w:p>
     <w:p>
+      <w:r>
+        <w:t>Frontend:</w:t>
+      </w:r>
+      <w:r>
+        <w:br/>
+        <w:t>Dient zum Bedienen des Server-Systems. Kann mittels Tag eingaben nach Bilder suchen und</w:t>
+      </w:r>
+      <w:bookmarkStart w:id="11" w:name="_Toc507068539"/>
+      <w:r>
+        <w:t xml:space="preserve"> diese anschliessend Anzeigen. Zu dem </w:t>
+      </w:r>
+      <w:r>
+        <w:t>angezeigten</w:t>
+      </w:r>
+      <w:r>
+        <w:t xml:space="preserve"> Bild soll eine Beschreibung erstellbar sein, welche abgespeichert wird.</w:t>
+      </w:r>
+    </w:p>
+    <w:p>
+      <w:r>
+        <w:t>Backend:</w:t>
+      </w:r>
+      <w:r>
+        <w:br/>
+        <w:t>Stillt verschiedene Dienste dem Frontend zu Verfügung und dient als Kommunikator zwischen den unterschiedlichen Datenbanken.</w:t>
+      </w:r>
+      <w:r>
+        <w:br/>
+        <w:t xml:space="preserve">Hauptfunktion ist die Suche nach Bilder mittels Tags. Weitere Dienste wie </w:t>
+      </w:r>
+      <w:r>
+        <w:t>Hinzufügen von Beschreibungen und Tags sollen auch angeboten werden.</w:t>
+      </w:r>
+    </w:p>
+    <w:p>
       <w:pPr>
         <w:pStyle w:val="2Unterabschnitt"/>
       </w:pPr>
+      <w:proofErr w:type="spellStart"/>
+      <w:r>
+        <w:t>Use</w:t>
+      </w:r>
+      <w:proofErr w:type="spellEnd"/>
+      <w:r>
+        <w:t>-Cases</w:t>
+      </w:r>
+      <w:bookmarkEnd w:id="11"/>
+    </w:p>
+    <w:p>
+      <w:pPr>
+        <w:rPr>
+          <w:lang w:eastAsia="de-CH"/>
+        </w:rPr>
+      </w:pPr>
+      <w:r>
+        <w:rPr>
+          <w:lang w:eastAsia="de-CH"/>
+        </w:rPr>
+        <w:t xml:space="preserve">In diesem Abschnitt werden die unterschiedlichen </w:t>
+      </w:r>
+      <w:proofErr w:type="spellStart"/>
+      <w:r>
+        <w:rPr>
+          <w:lang w:eastAsia="de-CH"/>
+        </w:rPr>
+        <w:t>Use</w:t>
+      </w:r>
+      <w:proofErr w:type="spellEnd"/>
+      <w:r>
+        <w:rPr>
+          <w:lang w:eastAsia="de-CH"/>
+        </w:rPr>
+        <w:t>-Cases beschrieben und dargestellt.</w:t>
+      </w:r>
+    </w:p>
+    <w:p>
+      <w:pPr>
+        <w:keepNext/>
+      </w:pPr>
+      <w:r>
+        <w:object w:dxaOrig="10733" w:dyaOrig="7789">
+          <v:shape id="_x0000_i1025" type="#_x0000_t75" style="width:437.35pt;height:317.4pt" o:ole="">
+            <v:imagedata r:id="rId8" o:title=""/>
+          </v:shape>
+          <o:OLEObject Type="Embed" ProgID="Visio.Drawing.15" ShapeID="_x0000_i1025" DrawAspect="Content" ObjectID="_1580817528" r:id="rId9"/>
+        </w:object>
+      </w:r>
+    </w:p>
+    <w:p>
+      <w:pPr>
+        <w:pStyle w:val="Beschriftung"/>
+        <w:rPr>
+          <w:lang w:eastAsia="de-CH"/>
+        </w:rPr>
+      </w:pPr>
+      <w:r>
+        <w:t xml:space="preserve">Abbildung </w:t>
+      </w:r>
+      <w:fldSimple w:instr=" SEQ Abbildung \* ARABIC ">
+        <w:r>
+          <w:rPr>
+            <w:noProof/>
+          </w:rPr>
+          <w:t>2</w:t>
+        </w:r>
+      </w:fldSimple>
+      <w:r>
+        <w:t>-</w:t>
+      </w:r>
       <w:proofErr w:type="spellStart"/>
       <w:r>
         <w:t>Use</w:t>
@@ -4486,17 +6178,721 @@
     </w:p>
     <w:p>
       <w:pPr>
+        <w:pStyle w:val="Beschriftung"/>
+        <w:keepNext/>
+      </w:pPr>
+      <w:r>
+        <w:t xml:space="preserve">Tabelle </w:t>
+      </w:r>
+      <w:fldSimple w:instr=" SEQ Tabelle \* ARABIC ">
+        <w:r>
+          <w:rPr>
+            <w:noProof/>
+          </w:rPr>
+          <w:t>2</w:t>
+        </w:r>
+      </w:fldSimple>
+      <w:r>
+        <w:t xml:space="preserve">-Beschreibung der </w:t>
+      </w:r>
+      <w:proofErr w:type="spellStart"/>
+      <w:r>
+        <w:t>Use</w:t>
+      </w:r>
+      <w:proofErr w:type="spellEnd"/>
+      <w:r>
+        <w:t>-Cases</w:t>
+      </w:r>
+    </w:p>
+    <w:tbl>
+      <w:tblPr>
+        <w:tblStyle w:val="Tabellenraster"/>
+        <w:tblW w:w="9067" w:type="dxa"/>
+        <w:tblLook w:val="04A0" w:firstRow="1" w:lastRow="0" w:firstColumn="1" w:lastColumn="0" w:noHBand="0" w:noVBand="1"/>
+      </w:tblPr>
+      <w:tblGrid>
+        <w:gridCol w:w="1812"/>
+        <w:gridCol w:w="2152"/>
+        <w:gridCol w:w="3402"/>
+        <w:gridCol w:w="1701"/>
+      </w:tblGrid>
+      <w:tr>
+        <w:tc>
+          <w:tcPr>
+            <w:tcW w:w="1812" w:type="dxa"/>
+          </w:tcPr>
+          <w:p>
+            <w:pPr>
+              <w:rPr>
+                <w:lang w:eastAsia="de-CH"/>
+              </w:rPr>
+            </w:pPr>
+            <w:r>
+              <w:rPr>
+                <w:lang w:eastAsia="de-CH"/>
+              </w:rPr>
+              <w:t>ID</w:t>
+            </w:r>
+          </w:p>
+        </w:tc>
+        <w:tc>
+          <w:tcPr>
+            <w:tcW w:w="2152" w:type="dxa"/>
+          </w:tcPr>
+          <w:p>
+            <w:pPr>
+              <w:rPr>
+                <w:lang w:eastAsia="de-CH"/>
+              </w:rPr>
+            </w:pPr>
+            <w:r>
+              <w:rPr>
+                <w:lang w:eastAsia="de-CH"/>
+              </w:rPr>
+              <w:t>Name</w:t>
+            </w:r>
+          </w:p>
+        </w:tc>
+        <w:tc>
+          <w:tcPr>
+            <w:tcW w:w="3402" w:type="dxa"/>
+          </w:tcPr>
+          <w:p>
+            <w:pPr>
+              <w:rPr>
+                <w:lang w:eastAsia="de-CH"/>
+              </w:rPr>
+            </w:pPr>
+            <w:r>
+              <w:rPr>
+                <w:lang w:eastAsia="de-CH"/>
+              </w:rPr>
+              <w:t>Beschreibung</w:t>
+            </w:r>
+          </w:p>
+        </w:tc>
+        <w:tc>
+          <w:tcPr>
+            <w:tcW w:w="1701" w:type="dxa"/>
+          </w:tcPr>
+          <w:p>
+            <w:pPr>
+              <w:rPr>
+                <w:lang w:eastAsia="de-CH"/>
+              </w:rPr>
+            </w:pPr>
+            <w:r>
+              <w:rPr>
+                <w:lang w:eastAsia="de-CH"/>
+              </w:rPr>
+              <w:t>Benutzer</w:t>
+            </w:r>
+          </w:p>
+        </w:tc>
+      </w:tr>
+      <w:tr>
+        <w:tc>
+          <w:tcPr>
+            <w:tcW w:w="1812" w:type="dxa"/>
+          </w:tcPr>
+          <w:p>
+            <w:pPr>
+              <w:rPr>
+                <w:lang w:eastAsia="de-CH"/>
+              </w:rPr>
+            </w:pPr>
+            <w:r>
+              <w:rPr>
+                <w:lang w:eastAsia="de-CH"/>
+              </w:rPr>
+              <w:t>UC 1</w:t>
+            </w:r>
+          </w:p>
+        </w:tc>
+        <w:tc>
+          <w:tcPr>
+            <w:tcW w:w="2152" w:type="dxa"/>
+          </w:tcPr>
+          <w:p>
+            <w:pPr>
+              <w:rPr>
+                <w:lang w:eastAsia="de-CH"/>
+              </w:rPr>
+            </w:pPr>
+            <w:r>
+              <w:rPr>
+                <w:lang w:eastAsia="de-CH"/>
+              </w:rPr>
+              <w:t>Übersicht Bilder</w:t>
+            </w:r>
+          </w:p>
+        </w:tc>
+        <w:tc>
+          <w:tcPr>
+            <w:tcW w:w="3402" w:type="dxa"/>
+          </w:tcPr>
+          <w:p>
+            <w:pPr>
+              <w:rPr>
+                <w:lang w:eastAsia="de-CH"/>
+              </w:rPr>
+            </w:pPr>
+            <w:r>
+              <w:rPr>
+                <w:lang w:eastAsia="de-CH"/>
+              </w:rPr>
+              <w:t xml:space="preserve">Bilder werden aufgrund </w:t>
+            </w:r>
+            <w:r>
+              <w:rPr>
+                <w:lang w:eastAsia="de-CH"/>
+              </w:rPr>
+              <w:t>einer Abfrage von Tags angezeigt</w:t>
+            </w:r>
+          </w:p>
+        </w:tc>
+        <w:tc>
+          <w:tcPr>
+            <w:tcW w:w="1701" w:type="dxa"/>
+          </w:tcPr>
+          <w:p>
+            <w:pPr>
+              <w:rPr>
+                <w:lang w:eastAsia="de-CH"/>
+              </w:rPr>
+            </w:pPr>
+            <w:r>
+              <w:rPr>
+                <w:lang w:eastAsia="de-CH"/>
+              </w:rPr>
+              <w:t>Endbenutzer</w:t>
+            </w:r>
+          </w:p>
+        </w:tc>
+      </w:tr>
+      <w:tr>
+        <w:tc>
+          <w:tcPr>
+            <w:tcW w:w="1812" w:type="dxa"/>
+          </w:tcPr>
+          <w:p>
+            <w:pPr>
+              <w:rPr>
+                <w:lang w:eastAsia="de-CH"/>
+              </w:rPr>
+            </w:pPr>
+            <w:r>
+              <w:rPr>
+                <w:lang w:eastAsia="de-CH"/>
+              </w:rPr>
+              <w:t>UC 2</w:t>
+            </w:r>
+          </w:p>
+        </w:tc>
+        <w:tc>
+          <w:tcPr>
+            <w:tcW w:w="2152" w:type="dxa"/>
+          </w:tcPr>
+          <w:p>
+            <w:pPr>
+              <w:rPr>
+                <w:lang w:eastAsia="de-CH"/>
+              </w:rPr>
+            </w:pPr>
+            <w:r>
+              <w:rPr>
+                <w:lang w:eastAsia="de-CH"/>
+              </w:rPr>
+              <w:t xml:space="preserve">Hinzufügen </w:t>
+            </w:r>
+            <w:r>
+              <w:rPr>
+                <w:lang w:eastAsia="de-CH"/>
+              </w:rPr>
+              <w:t>Tags</w:t>
+            </w:r>
+          </w:p>
+        </w:tc>
+        <w:tc>
+          <w:tcPr>
+            <w:tcW w:w="3402" w:type="dxa"/>
+          </w:tcPr>
+          <w:p>
+            <w:pPr>
+              <w:rPr>
+                <w:lang w:eastAsia="de-CH"/>
+              </w:rPr>
+            </w:pPr>
+            <w:r>
+              <w:rPr>
+                <w:lang w:eastAsia="de-CH"/>
+              </w:rPr>
+              <w:t>In der Detailansicht kann ein Tag zu einem Bild hinzugefügt werden. Dies wird gespeichert</w:t>
+            </w:r>
+          </w:p>
+        </w:tc>
+        <w:tc>
+          <w:tcPr>
+            <w:tcW w:w="1701" w:type="dxa"/>
+          </w:tcPr>
+          <w:p>
+            <w:pPr>
+              <w:rPr>
+                <w:lang w:eastAsia="de-CH"/>
+              </w:rPr>
+            </w:pPr>
+            <w:r>
+              <w:rPr>
+                <w:lang w:eastAsia="de-CH"/>
+              </w:rPr>
+              <w:t>Endbenutzer</w:t>
+            </w:r>
+          </w:p>
+        </w:tc>
+      </w:tr>
+      <w:tr>
+        <w:tc>
+          <w:tcPr>
+            <w:tcW w:w="1812" w:type="dxa"/>
+          </w:tcPr>
+          <w:p>
+            <w:pPr>
+              <w:rPr>
+                <w:lang w:eastAsia="de-CH"/>
+              </w:rPr>
+            </w:pPr>
+            <w:r>
+              <w:rPr>
+                <w:lang w:eastAsia="de-CH"/>
+              </w:rPr>
+              <w:t>UC 3</w:t>
+            </w:r>
+          </w:p>
+        </w:tc>
+        <w:tc>
+          <w:tcPr>
+            <w:tcW w:w="2152" w:type="dxa"/>
+          </w:tcPr>
+          <w:p>
+            <w:pPr>
+              <w:rPr>
+                <w:lang w:eastAsia="de-CH"/>
+              </w:rPr>
+            </w:pPr>
+            <w:r>
+              <w:rPr>
+                <w:lang w:eastAsia="de-CH"/>
+              </w:rPr>
+              <w:t xml:space="preserve">Entfernen </w:t>
+            </w:r>
+            <w:r>
+              <w:rPr>
+                <w:lang w:eastAsia="de-CH"/>
+              </w:rPr>
+              <w:t>Tags</w:t>
+            </w:r>
+          </w:p>
+        </w:tc>
+        <w:tc>
+          <w:tcPr>
+            <w:tcW w:w="3402" w:type="dxa"/>
+          </w:tcPr>
+          <w:p>
+            <w:pPr>
+              <w:rPr>
+                <w:lang w:eastAsia="de-CH"/>
+              </w:rPr>
+            </w:pPr>
+            <w:r>
+              <w:rPr>
+                <w:lang w:eastAsia="de-CH"/>
+              </w:rPr>
+              <w:t>In der Detailansicht kann ein Tag entfernt werden, dies wird gespeichert</w:t>
+            </w:r>
+          </w:p>
+        </w:tc>
+        <w:tc>
+          <w:tcPr>
+            <w:tcW w:w="1701" w:type="dxa"/>
+          </w:tcPr>
+          <w:p>
+            <w:pPr>
+              <w:rPr>
+                <w:lang w:eastAsia="de-CH"/>
+              </w:rPr>
+            </w:pPr>
+            <w:r>
+              <w:rPr>
+                <w:lang w:eastAsia="de-CH"/>
+              </w:rPr>
+              <w:t>Endbenutzer</w:t>
+            </w:r>
+          </w:p>
+        </w:tc>
+      </w:tr>
+      <w:tr>
+        <w:tc>
+          <w:tcPr>
+            <w:tcW w:w="1812" w:type="dxa"/>
+          </w:tcPr>
+          <w:p>
+            <w:pPr>
+              <w:rPr>
+                <w:lang w:eastAsia="de-CH"/>
+              </w:rPr>
+            </w:pPr>
+            <w:r>
+              <w:rPr>
+                <w:lang w:eastAsia="de-CH"/>
+              </w:rPr>
+              <w:t>UC 4</w:t>
+            </w:r>
+          </w:p>
+        </w:tc>
+        <w:tc>
+          <w:tcPr>
+            <w:tcW w:w="2152" w:type="dxa"/>
+          </w:tcPr>
+          <w:p>
+            <w:pPr>
+              <w:rPr>
+                <w:lang w:eastAsia="de-CH"/>
+              </w:rPr>
+            </w:pPr>
+            <w:r>
+              <w:rPr>
+                <w:lang w:eastAsia="de-CH"/>
+              </w:rPr>
+              <w:t>Anzeigen Bild</w:t>
+            </w:r>
+          </w:p>
+        </w:tc>
+        <w:tc>
+          <w:tcPr>
+            <w:tcW w:w="3402" w:type="dxa"/>
+          </w:tcPr>
+          <w:p>
+            <w:pPr>
+              <w:rPr>
+                <w:lang w:eastAsia="de-CH"/>
+              </w:rPr>
+            </w:pPr>
+            <w:r>
+              <w:rPr>
+                <w:lang w:eastAsia="de-CH"/>
+              </w:rPr>
+              <w:t>Ein einzelnes Bild wird im Detail angezeigt.</w:t>
+            </w:r>
+          </w:p>
+        </w:tc>
+        <w:tc>
+          <w:tcPr>
+            <w:tcW w:w="1701" w:type="dxa"/>
+          </w:tcPr>
+          <w:p>
+            <w:pPr>
+              <w:rPr>
+                <w:lang w:eastAsia="de-CH"/>
+              </w:rPr>
+            </w:pPr>
+            <w:r>
+              <w:rPr>
+                <w:lang w:eastAsia="de-CH"/>
+              </w:rPr>
+              <w:t>Endbenutzer</w:t>
+            </w:r>
+          </w:p>
+        </w:tc>
+      </w:tr>
+      <w:tr>
+        <w:tc>
+          <w:tcPr>
+            <w:tcW w:w="1812" w:type="dxa"/>
+          </w:tcPr>
+          <w:p>
+            <w:pPr>
+              <w:rPr>
+                <w:lang w:eastAsia="de-CH"/>
+              </w:rPr>
+            </w:pPr>
+            <w:r>
+              <w:rPr>
+                <w:lang w:eastAsia="de-CH"/>
+              </w:rPr>
+              <w:t xml:space="preserve">UC 5 </w:t>
+            </w:r>
+          </w:p>
+        </w:tc>
+        <w:tc>
+          <w:tcPr>
+            <w:tcW w:w="2152" w:type="dxa"/>
+          </w:tcPr>
+          <w:p>
+            <w:pPr>
+              <w:rPr>
+                <w:lang w:eastAsia="de-CH"/>
+              </w:rPr>
+            </w:pPr>
+            <w:r>
+              <w:rPr>
+                <w:lang w:eastAsia="de-CH"/>
+              </w:rPr>
+              <w:t>Ändern Meta-Daten</w:t>
+            </w:r>
+          </w:p>
+        </w:tc>
+        <w:tc>
+          <w:tcPr>
+            <w:tcW w:w="3402" w:type="dxa"/>
+          </w:tcPr>
+          <w:p>
+            <w:pPr>
+              <w:rPr>
+                <w:lang w:eastAsia="de-CH"/>
+              </w:rPr>
+            </w:pPr>
+            <w:r>
+              <w:rPr>
+                <w:lang w:eastAsia="de-CH"/>
+              </w:rPr>
+              <w:t>Metadaten können im Detailansicht verändert werden</w:t>
+            </w:r>
+          </w:p>
+        </w:tc>
+        <w:tc>
+          <w:tcPr>
+            <w:tcW w:w="1701" w:type="dxa"/>
+          </w:tcPr>
+          <w:p>
+            <w:pPr>
+              <w:rPr>
+                <w:lang w:eastAsia="de-CH"/>
+              </w:rPr>
+            </w:pPr>
+            <w:r>
+              <w:rPr>
+                <w:lang w:eastAsia="de-CH"/>
+              </w:rPr>
+              <w:t>Endbenutzer</w:t>
+            </w:r>
+          </w:p>
+        </w:tc>
+      </w:tr>
+      <w:tr>
+        <w:tc>
+          <w:tcPr>
+            <w:tcW w:w="1812" w:type="dxa"/>
+          </w:tcPr>
+          <w:p>
+            <w:pPr>
+              <w:rPr>
+                <w:lang w:eastAsia="de-CH"/>
+              </w:rPr>
+            </w:pPr>
+            <w:r>
+              <w:rPr>
+                <w:lang w:eastAsia="de-CH"/>
+              </w:rPr>
+              <w:t>UC 6</w:t>
+            </w:r>
+          </w:p>
+        </w:tc>
+        <w:tc>
+          <w:tcPr>
+            <w:tcW w:w="2152" w:type="dxa"/>
+          </w:tcPr>
+          <w:p>
+            <w:pPr>
+              <w:rPr>
+                <w:lang w:eastAsia="de-CH"/>
+              </w:rPr>
+            </w:pPr>
+            <w:r>
+              <w:rPr>
+                <w:lang w:eastAsia="de-CH"/>
+              </w:rPr>
+              <w:t>Anzeigen Serverzustand</w:t>
+            </w:r>
+          </w:p>
+        </w:tc>
+        <w:tc>
+          <w:tcPr>
+            <w:tcW w:w="3402" w:type="dxa"/>
+          </w:tcPr>
+          <w:p>
+            <w:pPr>
+              <w:rPr>
+                <w:lang w:eastAsia="de-CH"/>
+              </w:rPr>
+            </w:pPr>
+            <w:r>
+              <w:rPr>
+                <w:lang w:eastAsia="de-CH"/>
+              </w:rPr>
+              <w:t>Der Serverzustand kann in einem Webbrowser abgefragt werden.</w:t>
+            </w:r>
+          </w:p>
+        </w:tc>
+        <w:tc>
+          <w:tcPr>
+            <w:tcW w:w="1701" w:type="dxa"/>
+          </w:tcPr>
+          <w:p>
+            <w:pPr>
+              <w:rPr>
+                <w:lang w:eastAsia="de-CH"/>
+              </w:rPr>
+            </w:pPr>
+            <w:r>
+              <w:rPr>
+                <w:lang w:eastAsia="de-CH"/>
+              </w:rPr>
+              <w:t>Alle</w:t>
+            </w:r>
+          </w:p>
+        </w:tc>
+      </w:tr>
+      <w:tr>
+        <w:tc>
+          <w:tcPr>
+            <w:tcW w:w="1812" w:type="dxa"/>
+          </w:tcPr>
+          <w:p>
+            <w:pPr>
+              <w:rPr>
+                <w:lang w:eastAsia="de-CH"/>
+              </w:rPr>
+            </w:pPr>
+            <w:r>
+              <w:rPr>
+                <w:lang w:eastAsia="de-CH"/>
+              </w:rPr>
+              <w:t>UC 7</w:t>
+            </w:r>
+          </w:p>
+        </w:tc>
+        <w:tc>
+          <w:tcPr>
+            <w:tcW w:w="2152" w:type="dxa"/>
+          </w:tcPr>
+          <w:p>
+            <w:pPr>
+              <w:rPr>
+                <w:lang w:eastAsia="de-CH"/>
+              </w:rPr>
+            </w:pPr>
+            <w:r>
+              <w:rPr>
+                <w:lang w:eastAsia="de-CH"/>
+              </w:rPr>
+              <w:t>Starten Server</w:t>
+            </w:r>
+          </w:p>
+        </w:tc>
+        <w:tc>
+          <w:tcPr>
+            <w:tcW w:w="3402" w:type="dxa"/>
+          </w:tcPr>
+          <w:p>
+            <w:pPr>
+              <w:rPr>
+                <w:lang w:eastAsia="de-CH"/>
+              </w:rPr>
+            </w:pPr>
+            <w:r>
+              <w:rPr>
+                <w:lang w:eastAsia="de-CH"/>
+              </w:rPr>
+              <w:t>Der Dienst startet sich beim Serverstart automatisch.</w:t>
+            </w:r>
+          </w:p>
+        </w:tc>
+        <w:tc>
+          <w:tcPr>
+            <w:tcW w:w="1701" w:type="dxa"/>
+          </w:tcPr>
+          <w:p>
+            <w:pPr>
+              <w:rPr>
+                <w:lang w:eastAsia="de-CH"/>
+              </w:rPr>
+            </w:pPr>
+            <w:r>
+              <w:rPr>
+                <w:lang w:eastAsia="de-CH"/>
+              </w:rPr>
+              <w:t>Administrator</w:t>
+            </w:r>
+          </w:p>
+        </w:tc>
+      </w:tr>
+    </w:tbl>
+    <w:p>
+      <w:pPr>
         <w:pStyle w:val="1Untertitel"/>
         <w:rPr>
           <w:lang w:eastAsia="de-CH"/>
         </w:rPr>
       </w:pPr>
+      <w:bookmarkStart w:id="12" w:name="_Toc507068540"/>
+      <w:bookmarkStart w:id="13" w:name="_GoBack"/>
+      <w:bookmarkEnd w:id="13"/>
       <w:r>
         <w:rPr>
           <w:lang w:eastAsia="de-CH"/>
         </w:rPr>
         <w:t>Restriktionen</w:t>
       </w:r>
+      <w:bookmarkEnd w:id="12"/>
+    </w:p>
+    <w:p>
+      <w:pPr>
+        <w:rPr>
+          <w:lang w:eastAsia="de-CH"/>
+        </w:rPr>
+      </w:pPr>
+      <w:r>
+        <w:rPr>
+          <w:lang w:eastAsia="de-CH"/>
+        </w:rPr>
+        <w:t xml:space="preserve">Aufgrund der dargestellten Bilder </w:t>
+      </w:r>
+      <w:r>
+        <w:rPr>
+          <w:lang w:eastAsia="de-CH"/>
+        </w:rPr>
+        <w:t>darf</w:t>
+      </w:r>
+      <w:r>
+        <w:rPr>
+          <w:lang w:eastAsia="de-CH"/>
+        </w:rPr>
+        <w:t xml:space="preserve"> keine Diagnose möglich sei</w:t>
+      </w:r>
+      <w:r>
+        <w:rPr>
+          <w:lang w:eastAsia="de-CH"/>
+        </w:rPr>
+        <w:t>n, daher sollten alle Daten Anon</w:t>
+      </w:r>
+      <w:r>
+        <w:rPr>
+          <w:lang w:eastAsia="de-CH"/>
+        </w:rPr>
+        <w:t>y</w:t>
+      </w:r>
+      <w:r>
+        <w:rPr>
+          <w:lang w:eastAsia="de-CH"/>
+        </w:rPr>
+        <w:t>mi</w:t>
+      </w:r>
+      <w:r>
+        <w:rPr>
+          <w:lang w:eastAsia="de-CH"/>
+        </w:rPr>
+        <w:t xml:space="preserve">siert sein. </w:t>
+      </w:r>
     </w:p>
     <w:p>
       <w:pPr>
@@ -4505,12 +6901,39 @@
           <w:lang w:eastAsia="de-CH"/>
         </w:rPr>
       </w:pPr>
+      <w:bookmarkStart w:id="14" w:name="_Toc507068541"/>
       <w:r>
         <w:rPr>
           <w:lang w:eastAsia="de-CH"/>
         </w:rPr>
         <w:t>Annahmen und Abhängigkeiten</w:t>
       </w:r>
+      <w:bookmarkEnd w:id="14"/>
+    </w:p>
+    <w:p>
+      <w:pPr>
+        <w:rPr>
+          <w:lang w:eastAsia="de-CH"/>
+        </w:rPr>
+      </w:pPr>
+      <w:r>
+        <w:rPr>
+          <w:lang w:eastAsia="de-CH"/>
+        </w:rPr>
+        <w:t xml:space="preserve">Es wird davon ausgegangen, dass nie mehr als 10 Personen das System gleichzeitig verwenden wird. Dennoch sollten die Daten-Persistenz berücksichtigt werden um möglichen Probleme vorzubeugen. Es sollten möglichst </w:t>
+      </w:r>
+      <w:r>
+        <w:rPr>
+          <w:lang w:eastAsia="de-CH"/>
+        </w:rPr>
+        <w:t>wenige</w:t>
+      </w:r>
+      <w:r>
+        <w:rPr>
+          <w:lang w:eastAsia="de-CH"/>
+        </w:rPr>
+        <w:t xml:space="preserve"> Transaktionen durchgeführt werden, so soll die Benützte Datenmenge gering gehalten werden.</w:t>
+      </w:r>
     </w:p>
     <w:p>
       <w:pPr>
@@ -4519,12 +6942,14 @@
           <w:lang w:eastAsia="de-CH"/>
         </w:rPr>
       </w:pPr>
+      <w:bookmarkStart w:id="15" w:name="_Toc507068542"/>
       <w:r>
         <w:rPr>
           <w:lang w:eastAsia="de-CH"/>
         </w:rPr>
         <w:t>Spezifische Anforderungen</w:t>
       </w:r>
+      <w:bookmarkEnd w:id="15"/>
     </w:p>
     <w:p>
       <w:pPr>
@@ -4556,6 +6981,95 @@
 <file path=word/numbering.xml><?xml version="1.0" encoding="utf-8"?>
 <w:numbering xmlns:wpc="http://schemas.microsoft.com/office/word/2010/wordprocessingCanvas" xmlns:mc="http://schemas.openxmlformats.org/markup-compatibility/2006" xmlns:o="urn:schemas-microsoft-com:office:office" xmlns:r="http://schemas.openxmlformats.org/officeDocument/2006/relationships" xmlns:m="http://schemas.openxmlformats.org/officeDocument/2006/math" xmlns:v="urn:schemas-microsoft-com:vml" xmlns:wp14="http://schemas.microsoft.com/office/word/2010/wordprocessingDrawing" xmlns:wp="http://schemas.openxmlformats.org/drawingml/2006/wordprocessingDrawing" xmlns:w10="urn:schemas-microsoft-com:office:word" xmlns:w="http://schemas.openxmlformats.org/wordprocessingml/2006/main" xmlns:w14="http://schemas.microsoft.com/office/word/2010/wordml" xmlns:w15="http://schemas.microsoft.com/office/word/2012/wordml" xmlns:wpg="http://schemas.microsoft.com/office/word/2010/wordprocessingGroup" xmlns:wpi="http://schemas.microsoft.com/office/word/2010/wordprocessingInk" xmlns:wne="http://schemas.microsoft.com/office/word/2006/wordml" xmlns:wps="http://schemas.microsoft.com/office/word/2010/wordprocessingShape" mc:Ignorable="w14 w15 wp14">
   <w:abstractNum w:abstractNumId="0" w15:restartNumberingAfterBreak="0">
+    <w:nsid w:val="04E72FB9"/>
+    <w:multiLevelType w:val="hybridMultilevel"/>
+    <w:tmpl w:val="631A5DE0"/>
+    <w:lvl w:ilvl="0" w:tplc="0807000F">
+      <w:start w:val="1"/>
+      <w:numFmt w:val="decimal"/>
+      <w:lvlText w:val="%1."/>
+      <w:lvlJc w:val="left"/>
+      <w:pPr>
+        <w:ind w:left="720" w:hanging="360"/>
+      </w:pPr>
+      <w:rPr>
+        <w:rFonts w:hint="default"/>
+      </w:rPr>
+    </w:lvl>
+    <w:lvl w:ilvl="1" w:tplc="08070019" w:tentative="1">
+      <w:start w:val="1"/>
+      <w:numFmt w:val="lowerLetter"/>
+      <w:lvlText w:val="%2."/>
+      <w:lvlJc w:val="left"/>
+      <w:pPr>
+        <w:ind w:left="1440" w:hanging="360"/>
+      </w:pPr>
+    </w:lvl>
+    <w:lvl w:ilvl="2" w:tplc="0807001B" w:tentative="1">
+      <w:start w:val="1"/>
+      <w:numFmt w:val="lowerRoman"/>
+      <w:lvlText w:val="%3."/>
+      <w:lvlJc w:val="right"/>
+      <w:pPr>
+        <w:ind w:left="2160" w:hanging="180"/>
+      </w:pPr>
+    </w:lvl>
+    <w:lvl w:ilvl="3" w:tplc="0807000F" w:tentative="1">
+      <w:start w:val="1"/>
+      <w:numFmt w:val="decimal"/>
+      <w:lvlText w:val="%4."/>
+      <w:lvlJc w:val="left"/>
+      <w:pPr>
+        <w:ind w:left="2880" w:hanging="360"/>
+      </w:pPr>
+    </w:lvl>
+    <w:lvl w:ilvl="4" w:tplc="08070019" w:tentative="1">
+      <w:start w:val="1"/>
+      <w:numFmt w:val="lowerLetter"/>
+      <w:lvlText w:val="%5."/>
+      <w:lvlJc w:val="left"/>
+      <w:pPr>
+        <w:ind w:left="3600" w:hanging="360"/>
+      </w:pPr>
+    </w:lvl>
+    <w:lvl w:ilvl="5" w:tplc="0807001B" w:tentative="1">
+      <w:start w:val="1"/>
+      <w:numFmt w:val="lowerRoman"/>
+      <w:lvlText w:val="%6."/>
+      <w:lvlJc w:val="right"/>
+      <w:pPr>
+        <w:ind w:left="4320" w:hanging="180"/>
+      </w:pPr>
+    </w:lvl>
+    <w:lvl w:ilvl="6" w:tplc="0807000F" w:tentative="1">
+      <w:start w:val="1"/>
+      <w:numFmt w:val="decimal"/>
+      <w:lvlText w:val="%7."/>
+      <w:lvlJc w:val="left"/>
+      <w:pPr>
+        <w:ind w:left="5040" w:hanging="360"/>
+      </w:pPr>
+    </w:lvl>
+    <w:lvl w:ilvl="7" w:tplc="08070019" w:tentative="1">
+      <w:start w:val="1"/>
+      <w:numFmt w:val="lowerLetter"/>
+      <w:lvlText w:val="%8."/>
+      <w:lvlJc w:val="left"/>
+      <w:pPr>
+        <w:ind w:left="5760" w:hanging="360"/>
+      </w:pPr>
+    </w:lvl>
+    <w:lvl w:ilvl="8" w:tplc="0807001B" w:tentative="1">
+      <w:start w:val="1"/>
+      <w:numFmt w:val="lowerRoman"/>
+      <w:lvlText w:val="%9."/>
+      <w:lvlJc w:val="right"/>
+      <w:pPr>
+        <w:ind w:left="6480" w:hanging="180"/>
+      </w:pPr>
+    </w:lvl>
+  </w:abstractNum>
+  <w:abstractNum w:abstractNumId="1" w15:restartNumberingAfterBreak="0">
     <w:nsid w:val="1844153B"/>
     <w:multiLevelType w:val="multilevel"/>
     <w:tmpl w:val="AACE5094"/>
@@ -4678,7 +7192,185 @@
       </w:rPr>
     </w:lvl>
   </w:abstractNum>
-  <w:abstractNum w:abstractNumId="1" w15:restartNumberingAfterBreak="0">
+  <w:abstractNum w:abstractNumId="2" w15:restartNumberingAfterBreak="0">
+    <w:nsid w:val="1D517082"/>
+    <w:multiLevelType w:val="hybridMultilevel"/>
+    <w:tmpl w:val="631A5DE0"/>
+    <w:lvl w:ilvl="0" w:tplc="0807000F">
+      <w:start w:val="1"/>
+      <w:numFmt w:val="decimal"/>
+      <w:lvlText w:val="%1."/>
+      <w:lvlJc w:val="left"/>
+      <w:pPr>
+        <w:ind w:left="720" w:hanging="360"/>
+      </w:pPr>
+      <w:rPr>
+        <w:rFonts w:hint="default"/>
+      </w:rPr>
+    </w:lvl>
+    <w:lvl w:ilvl="1" w:tplc="08070019" w:tentative="1">
+      <w:start w:val="1"/>
+      <w:numFmt w:val="lowerLetter"/>
+      <w:lvlText w:val="%2."/>
+      <w:lvlJc w:val="left"/>
+      <w:pPr>
+        <w:ind w:left="1440" w:hanging="360"/>
+      </w:pPr>
+    </w:lvl>
+    <w:lvl w:ilvl="2" w:tplc="0807001B" w:tentative="1">
+      <w:start w:val="1"/>
+      <w:numFmt w:val="lowerRoman"/>
+      <w:lvlText w:val="%3."/>
+      <w:lvlJc w:val="right"/>
+      <w:pPr>
+        <w:ind w:left="2160" w:hanging="180"/>
+      </w:pPr>
+    </w:lvl>
+    <w:lvl w:ilvl="3" w:tplc="0807000F" w:tentative="1">
+      <w:start w:val="1"/>
+      <w:numFmt w:val="decimal"/>
+      <w:lvlText w:val="%4."/>
+      <w:lvlJc w:val="left"/>
+      <w:pPr>
+        <w:ind w:left="2880" w:hanging="360"/>
+      </w:pPr>
+    </w:lvl>
+    <w:lvl w:ilvl="4" w:tplc="08070019" w:tentative="1">
+      <w:start w:val="1"/>
+      <w:numFmt w:val="lowerLetter"/>
+      <w:lvlText w:val="%5."/>
+      <w:lvlJc w:val="left"/>
+      <w:pPr>
+        <w:ind w:left="3600" w:hanging="360"/>
+      </w:pPr>
+    </w:lvl>
+    <w:lvl w:ilvl="5" w:tplc="0807001B" w:tentative="1">
+      <w:start w:val="1"/>
+      <w:numFmt w:val="lowerRoman"/>
+      <w:lvlText w:val="%6."/>
+      <w:lvlJc w:val="right"/>
+      <w:pPr>
+        <w:ind w:left="4320" w:hanging="180"/>
+      </w:pPr>
+    </w:lvl>
+    <w:lvl w:ilvl="6" w:tplc="0807000F" w:tentative="1">
+      <w:start w:val="1"/>
+      <w:numFmt w:val="decimal"/>
+      <w:lvlText w:val="%7."/>
+      <w:lvlJc w:val="left"/>
+      <w:pPr>
+        <w:ind w:left="5040" w:hanging="360"/>
+      </w:pPr>
+    </w:lvl>
+    <w:lvl w:ilvl="7" w:tplc="08070019" w:tentative="1">
+      <w:start w:val="1"/>
+      <w:numFmt w:val="lowerLetter"/>
+      <w:lvlText w:val="%8."/>
+      <w:lvlJc w:val="left"/>
+      <w:pPr>
+        <w:ind w:left="5760" w:hanging="360"/>
+      </w:pPr>
+    </w:lvl>
+    <w:lvl w:ilvl="8" w:tplc="0807001B" w:tentative="1">
+      <w:start w:val="1"/>
+      <w:numFmt w:val="lowerRoman"/>
+      <w:lvlText w:val="%9."/>
+      <w:lvlJc w:val="right"/>
+      <w:pPr>
+        <w:ind w:left="6480" w:hanging="180"/>
+      </w:pPr>
+    </w:lvl>
+  </w:abstractNum>
+  <w:abstractNum w:abstractNumId="3" w15:restartNumberingAfterBreak="0">
+    <w:nsid w:val="23024105"/>
+    <w:multiLevelType w:val="hybridMultilevel"/>
+    <w:tmpl w:val="631A5DE0"/>
+    <w:lvl w:ilvl="0" w:tplc="0807000F">
+      <w:start w:val="1"/>
+      <w:numFmt w:val="decimal"/>
+      <w:lvlText w:val="%1."/>
+      <w:lvlJc w:val="left"/>
+      <w:pPr>
+        <w:ind w:left="720" w:hanging="360"/>
+      </w:pPr>
+      <w:rPr>
+        <w:rFonts w:hint="default"/>
+      </w:rPr>
+    </w:lvl>
+    <w:lvl w:ilvl="1" w:tplc="08070019" w:tentative="1">
+      <w:start w:val="1"/>
+      <w:numFmt w:val="lowerLetter"/>
+      <w:lvlText w:val="%2."/>
+      <w:lvlJc w:val="left"/>
+      <w:pPr>
+        <w:ind w:left="1440" w:hanging="360"/>
+      </w:pPr>
+    </w:lvl>
+    <w:lvl w:ilvl="2" w:tplc="0807001B" w:tentative="1">
+      <w:start w:val="1"/>
+      <w:numFmt w:val="lowerRoman"/>
+      <w:lvlText w:val="%3."/>
+      <w:lvlJc w:val="right"/>
+      <w:pPr>
+        <w:ind w:left="2160" w:hanging="180"/>
+      </w:pPr>
+    </w:lvl>
+    <w:lvl w:ilvl="3" w:tplc="0807000F" w:tentative="1">
+      <w:start w:val="1"/>
+      <w:numFmt w:val="decimal"/>
+      <w:lvlText w:val="%4."/>
+      <w:lvlJc w:val="left"/>
+      <w:pPr>
+        <w:ind w:left="2880" w:hanging="360"/>
+      </w:pPr>
+    </w:lvl>
+    <w:lvl w:ilvl="4" w:tplc="08070019" w:tentative="1">
+      <w:start w:val="1"/>
+      <w:numFmt w:val="lowerLetter"/>
+      <w:lvlText w:val="%5."/>
+      <w:lvlJc w:val="left"/>
+      <w:pPr>
+        <w:ind w:left="3600" w:hanging="360"/>
+      </w:pPr>
+    </w:lvl>
+    <w:lvl w:ilvl="5" w:tplc="0807001B" w:tentative="1">
+      <w:start w:val="1"/>
+      <w:numFmt w:val="lowerRoman"/>
+      <w:lvlText w:val="%6."/>
+      <w:lvlJc w:val="right"/>
+      <w:pPr>
+        <w:ind w:left="4320" w:hanging="180"/>
+      </w:pPr>
+    </w:lvl>
+    <w:lvl w:ilvl="6" w:tplc="0807000F" w:tentative="1">
+      <w:start w:val="1"/>
+      <w:numFmt w:val="decimal"/>
+      <w:lvlText w:val="%7."/>
+      <w:lvlJc w:val="left"/>
+      <w:pPr>
+        <w:ind w:left="5040" w:hanging="360"/>
+      </w:pPr>
+    </w:lvl>
+    <w:lvl w:ilvl="7" w:tplc="08070019" w:tentative="1">
+      <w:start w:val="1"/>
+      <w:numFmt w:val="lowerLetter"/>
+      <w:lvlText w:val="%8."/>
+      <w:lvlJc w:val="left"/>
+      <w:pPr>
+        <w:ind w:left="5760" w:hanging="360"/>
+      </w:pPr>
+    </w:lvl>
+    <w:lvl w:ilvl="8" w:tplc="0807001B" w:tentative="1">
+      <w:start w:val="1"/>
+      <w:numFmt w:val="lowerRoman"/>
+      <w:lvlText w:val="%9."/>
+      <w:lvlJc w:val="right"/>
+      <w:pPr>
+        <w:ind w:left="6480" w:hanging="180"/>
+      </w:pPr>
+    </w:lvl>
+  </w:abstractNum>
+  <w:abstractNum w:abstractNumId="4" w15:restartNumberingAfterBreak="0">
     <w:nsid w:val="2FD82E16"/>
     <w:multiLevelType w:val="multilevel"/>
     <w:tmpl w:val="633AFF26"/>
@@ -4796,7 +7488,7 @@
       </w:rPr>
     </w:lvl>
   </w:abstractNum>
-  <w:abstractNum w:abstractNumId="2" w15:restartNumberingAfterBreak="0">
+  <w:abstractNum w:abstractNumId="5" w15:restartNumberingAfterBreak="0">
     <w:nsid w:val="33E92C73"/>
     <w:multiLevelType w:val="multilevel"/>
     <w:tmpl w:val="ED846F0E"/>
@@ -4909,7 +7601,96 @@
       </w:pPr>
     </w:lvl>
   </w:abstractNum>
-  <w:abstractNum w:abstractNumId="3" w15:restartNumberingAfterBreak="0">
+  <w:abstractNum w:abstractNumId="6" w15:restartNumberingAfterBreak="0">
+    <w:nsid w:val="489831F7"/>
+    <w:multiLevelType w:val="hybridMultilevel"/>
+    <w:tmpl w:val="631A5DE0"/>
+    <w:lvl w:ilvl="0" w:tplc="0807000F">
+      <w:start w:val="1"/>
+      <w:numFmt w:val="decimal"/>
+      <w:lvlText w:val="%1."/>
+      <w:lvlJc w:val="left"/>
+      <w:pPr>
+        <w:ind w:left="720" w:hanging="360"/>
+      </w:pPr>
+      <w:rPr>
+        <w:rFonts w:hint="default"/>
+      </w:rPr>
+    </w:lvl>
+    <w:lvl w:ilvl="1" w:tplc="08070019" w:tentative="1">
+      <w:start w:val="1"/>
+      <w:numFmt w:val="lowerLetter"/>
+      <w:lvlText w:val="%2."/>
+      <w:lvlJc w:val="left"/>
+      <w:pPr>
+        <w:ind w:left="1440" w:hanging="360"/>
+      </w:pPr>
+    </w:lvl>
+    <w:lvl w:ilvl="2" w:tplc="0807001B" w:tentative="1">
+      <w:start w:val="1"/>
+      <w:numFmt w:val="lowerRoman"/>
+      <w:lvlText w:val="%3."/>
+      <w:lvlJc w:val="right"/>
+      <w:pPr>
+        <w:ind w:left="2160" w:hanging="180"/>
+      </w:pPr>
+    </w:lvl>
+    <w:lvl w:ilvl="3" w:tplc="0807000F" w:tentative="1">
+      <w:start w:val="1"/>
+      <w:numFmt w:val="decimal"/>
+      <w:lvlText w:val="%4."/>
+      <w:lvlJc w:val="left"/>
+      <w:pPr>
+        <w:ind w:left="2880" w:hanging="360"/>
+      </w:pPr>
+    </w:lvl>
+    <w:lvl w:ilvl="4" w:tplc="08070019" w:tentative="1">
+      <w:start w:val="1"/>
+      <w:numFmt w:val="lowerLetter"/>
+      <w:lvlText w:val="%5."/>
+      <w:lvlJc w:val="left"/>
+      <w:pPr>
+        <w:ind w:left="3600" w:hanging="360"/>
+      </w:pPr>
+    </w:lvl>
+    <w:lvl w:ilvl="5" w:tplc="0807001B" w:tentative="1">
+      <w:start w:val="1"/>
+      <w:numFmt w:val="lowerRoman"/>
+      <w:lvlText w:val="%6."/>
+      <w:lvlJc w:val="right"/>
+      <w:pPr>
+        <w:ind w:left="4320" w:hanging="180"/>
+      </w:pPr>
+    </w:lvl>
+    <w:lvl w:ilvl="6" w:tplc="0807000F" w:tentative="1">
+      <w:start w:val="1"/>
+      <w:numFmt w:val="decimal"/>
+      <w:lvlText w:val="%7."/>
+      <w:lvlJc w:val="left"/>
+      <w:pPr>
+        <w:ind w:left="5040" w:hanging="360"/>
+      </w:pPr>
+    </w:lvl>
+    <w:lvl w:ilvl="7" w:tplc="08070019" w:tentative="1">
+      <w:start w:val="1"/>
+      <w:numFmt w:val="lowerLetter"/>
+      <w:lvlText w:val="%8."/>
+      <w:lvlJc w:val="left"/>
+      <w:pPr>
+        <w:ind w:left="5760" w:hanging="360"/>
+      </w:pPr>
+    </w:lvl>
+    <w:lvl w:ilvl="8" w:tplc="0807001B" w:tentative="1">
+      <w:start w:val="1"/>
+      <w:numFmt w:val="lowerRoman"/>
+      <w:lvlText w:val="%9."/>
+      <w:lvlJc w:val="right"/>
+      <w:pPr>
+        <w:ind w:left="6480" w:hanging="180"/>
+      </w:pPr>
+    </w:lvl>
+  </w:abstractNum>
+  <w:abstractNum w:abstractNumId="7" w15:restartNumberingAfterBreak="0">
     <w:nsid w:val="4DEE6D00"/>
     <w:multiLevelType w:val="multilevel"/>
     <w:tmpl w:val="EEF24706"/>
@@ -5023,7 +7804,7 @@
       </w:pPr>
     </w:lvl>
   </w:abstractNum>
-  <w:abstractNum w:abstractNumId="4" w15:restartNumberingAfterBreak="0">
+  <w:abstractNum w:abstractNumId="8" w15:restartNumberingAfterBreak="0">
     <w:nsid w:val="667A268B"/>
     <w:multiLevelType w:val="multilevel"/>
     <w:tmpl w:val="9A30C6EE"/>
@@ -5147,7 +7928,7 @@
       </w:rPr>
     </w:lvl>
   </w:abstractNum>
-  <w:abstractNum w:abstractNumId="5" w15:restartNumberingAfterBreak="0">
+  <w:abstractNum w:abstractNumId="9" w15:restartNumberingAfterBreak="0">
     <w:nsid w:val="703622A0"/>
     <w:multiLevelType w:val="hybridMultilevel"/>
     <w:tmpl w:val="A0C2CD06"/>
@@ -5237,40 +8018,52 @@
     </w:lvl>
   </w:abstractNum>
   <w:num w:numId="1">
+    <w:abstractNumId w:val="4"/>
+  </w:num>
+  <w:num w:numId="2">
+    <w:abstractNumId w:val="5"/>
+  </w:num>
+  <w:num w:numId="3">
+    <w:abstractNumId w:val="4"/>
+  </w:num>
+  <w:num w:numId="4">
+    <w:abstractNumId w:val="4"/>
+  </w:num>
+  <w:num w:numId="5">
     <w:abstractNumId w:val="1"/>
   </w:num>
-  <w:num w:numId="2">
-    <w:abstractNumId w:val="2"/>
-  </w:num>
-  <w:num w:numId="3">
+  <w:num w:numId="6">
     <w:abstractNumId w:val="1"/>
   </w:num>
-  <w:num w:numId="4">
-    <w:abstractNumId w:val="1"/>
+  <w:num w:numId="7">
+    <w:abstractNumId w:val="9"/>
   </w:num>
-  <w:num w:numId="5">
+  <w:num w:numId="8">
+    <w:abstractNumId w:val="7"/>
+  </w:num>
+  <w:num w:numId="9">
+    <w:abstractNumId w:val="8"/>
+  </w:num>
+  <w:num w:numId="10">
+    <w:abstractNumId w:val="8"/>
+  </w:num>
+  <w:num w:numId="11">
+    <w:abstractNumId w:val="8"/>
+  </w:num>
+  <w:num w:numId="12">
+    <w:abstractNumId w:val="8"/>
+  </w:num>
+  <w:num w:numId="13">
     <w:abstractNumId w:val="0"/>
   </w:num>
-  <w:num w:numId="6">
-    <w:abstractNumId w:val="0"/>
-  </w:num>
-  <w:num w:numId="7">
-    <w:abstractNumId w:val="5"/>
-  </w:num>
-  <w:num w:numId="8">
+  <w:num w:numId="14">
     <w:abstractNumId w:val="3"/>
   </w:num>
-  <w:num w:numId="9">
-    <w:abstractNumId w:val="4"/>
+  <w:num w:numId="15">
+    <w:abstractNumId w:val="6"/>
   </w:num>
-  <w:num w:numId="10">
-    <w:abstractNumId w:val="4"/>
-  </w:num>
-  <w:num w:numId="11">
-    <w:abstractNumId w:val="4"/>
-  </w:num>
-  <w:num w:numId="12">
-    <w:abstractNumId w:val="4"/>
+  <w:num w:numId="16">
+    <w:abstractNumId w:val="2"/>
   </w:num>
 </w:numbering>
 </file>
@@ -5907,6 +8700,81 @@
       <w:szCs w:val="18"/>
     </w:rPr>
   </w:style>
+  <w:style w:type="paragraph" w:styleId="Inhaltsverzeichnisberschrift">
+    <w:name w:val="TOC Heading"/>
+    <w:basedOn w:val="berschrift1"/>
+    <w:next w:val="Standard"/>
+    <w:uiPriority w:val="39"/>
+    <w:unhideWhenUsed/>
+    <w:qFormat/>
+    <w:rsid w:val="00396F14"/>
+    <w:pPr>
+      <w:numPr>
+        <w:numId w:val="0"/>
+      </w:numPr>
+      <w:outlineLvl w:val="9"/>
+    </w:pPr>
+    <w:rPr>
+      <w:rFonts w:asciiTheme="majorHAnsi" w:hAnsiTheme="majorHAnsi"/>
+      <w:color w:val="2E74B5" w:themeColor="accent1" w:themeShade="BF"/>
+      <w:lang w:eastAsia="de-CH"/>
+    </w:rPr>
+  </w:style>
+  <w:style w:type="paragraph" w:styleId="Verzeichnis1">
+    <w:name w:val="toc 1"/>
+    <w:basedOn w:val="Standard"/>
+    <w:next w:val="Standard"/>
+    <w:autoRedefine/>
+    <w:uiPriority w:val="39"/>
+    <w:unhideWhenUsed/>
+    <w:rsid w:val="00396F14"/>
+    <w:pPr>
+      <w:spacing w:after="100"/>
+    </w:pPr>
+  </w:style>
+  <w:style w:type="paragraph" w:styleId="Verzeichnis2">
+    <w:name w:val="toc 2"/>
+    <w:basedOn w:val="Standard"/>
+    <w:next w:val="Standard"/>
+    <w:autoRedefine/>
+    <w:uiPriority w:val="39"/>
+    <w:unhideWhenUsed/>
+    <w:rsid w:val="00396F14"/>
+    <w:pPr>
+      <w:spacing w:after="100"/>
+      <w:ind w:left="220"/>
+    </w:pPr>
+  </w:style>
+  <w:style w:type="character" w:styleId="Hyperlink">
+    <w:name w:val="Hyperlink"/>
+    <w:basedOn w:val="Absatz-Standardschriftart"/>
+    <w:uiPriority w:val="99"/>
+    <w:unhideWhenUsed/>
+    <w:rsid w:val="00396F14"/>
+    <w:rPr>
+      <w:color w:val="0563C1" w:themeColor="hyperlink"/>
+      <w:u w:val="single"/>
+    </w:rPr>
+  </w:style>
+  <w:style w:type="table" w:styleId="Tabellenraster">
+    <w:name w:val="Table Grid"/>
+    <w:basedOn w:val="NormaleTabelle"/>
+    <w:uiPriority w:val="39"/>
+    <w:rsid w:val="00DB2395"/>
+    <w:pPr>
+      <w:spacing w:after="0" w:line="240" w:lineRule="auto"/>
+    </w:pPr>
+    <w:tblPr>
+      <w:tblBorders>
+        <w:top w:val="single" w:sz="4" w:space="0" w:color="auto"/>
+        <w:left w:val="single" w:sz="4" w:space="0" w:color="auto"/>
+        <w:bottom w:val="single" w:sz="4" w:space="0" w:color="auto"/>
+        <w:right w:val="single" w:sz="4" w:space="0" w:color="auto"/>
+        <w:insideH w:val="single" w:sz="4" w:space="0" w:color="auto"/>
+        <w:insideV w:val="single" w:sz="4" w:space="0" w:color="auto"/>
+      </w:tblBorders>
+    </w:tblPr>
+  </w:style>
 </w:styles>
 </file>
 
@@ -6195,7 +9063,7 @@
 </file>
 
 <file path=customXml/itemProps2.xml><?xml version="1.0" encoding="utf-8"?>
-<ds:datastoreItem xmlns:ds="http://schemas.openxmlformats.org/officeDocument/2006/customXml" ds:itemID="{874E3838-BFAB-469F-85EC-EB2A1B96C70E}">
+<ds:datastoreItem xmlns:ds="http://schemas.openxmlformats.org/officeDocument/2006/customXml" ds:itemID="{DA9A5A91-0A50-4319-9257-26C7212392ED}">
   <ds:schemaRefs>
     <ds:schemaRef ds:uri="http://schemas.openxmlformats.org/officeDocument/2006/bibliography"/>
   </ds:schemaRefs>

</xml_diff>